<commit_message>
adding error message for blank name
</commit_message>
<xml_diff>
--- a/Trump v Kanye Quiz CLI.docx
+++ b/Trump v Kanye Quiz CLI.docx
@@ -8,39 +8,36 @@
         <w:spacing w:before="100" w:beforeAutospacing="1" w:after="240"/>
         <w:outlineLvl w:val="0"/>
         <w:rPr>
-          <w:rFonts w:ascii="Segoe UI" w:eastAsia="Times New Roman" w:hAnsi="Segoe UI" w:cs="Segoe UI"/>
+          <w:rFonts w:ascii="Segoe UI" w:hAnsi="Segoe UI" w:cs="Segoe UI"/>
           <w:b/>
           <w:bCs/>
           <w:color w:val="24292E"/>
           <w:kern w:val="36"/>
           <w:sz w:val="48"/>
           <w:szCs w:val="48"/>
-          <w:lang w:eastAsia="en-GB"/>
-        </w:rPr>
-      </w:pPr>
-      <w:r>
-        <w:rPr>
-          <w:rFonts w:ascii="Segoe UI" w:eastAsia="Times New Roman" w:hAnsi="Segoe UI" w:cs="Segoe UI"/>
+        </w:rPr>
+      </w:pPr>
+      <w:r>
+        <w:rPr>
+          <w:rFonts w:ascii="Segoe UI" w:hAnsi="Segoe UI" w:cs="Segoe UI"/>
           <w:b/>
           <w:bCs/>
           <w:color w:val="24292E"/>
           <w:kern w:val="36"/>
           <w:sz w:val="48"/>
           <w:szCs w:val="48"/>
-          <w:lang w:eastAsia="en-GB"/>
         </w:rPr>
         <w:t>Trump v Kanye Quiz</w:t>
       </w:r>
       <w:r>
         <w:rPr>
-          <w:rFonts w:ascii="Segoe UI" w:eastAsia="Times New Roman" w:hAnsi="Segoe UI" w:cs="Segoe UI"/>
+          <w:rFonts w:ascii="Segoe UI" w:hAnsi="Segoe UI" w:cs="Segoe UI"/>
           <w:b/>
           <w:bCs/>
           <w:color w:val="24292E"/>
           <w:kern w:val="36"/>
           <w:sz w:val="48"/>
           <w:szCs w:val="48"/>
-          <w:lang w:eastAsia="en-GB"/>
         </w:rPr>
         <w:t xml:space="preserve"> CLI</w:t>
       </w:r>
@@ -51,24 +48,22 @@
         <w:spacing w:before="360" w:after="240"/>
         <w:outlineLvl w:val="1"/>
         <w:rPr>
-          <w:rFonts w:ascii="Segoe UI" w:eastAsia="Times New Roman" w:hAnsi="Segoe UI" w:cs="Segoe UI"/>
+          <w:rFonts w:ascii="Segoe UI" w:hAnsi="Segoe UI" w:cs="Segoe UI"/>
           <w:b/>
           <w:bCs/>
           <w:color w:val="24292E"/>
           <w:sz w:val="36"/>
           <w:szCs w:val="36"/>
-          <w:lang w:eastAsia="en-GB"/>
-        </w:rPr>
-      </w:pPr>
-      <w:r>
-        <w:rPr>
-          <w:rFonts w:ascii="Segoe UI" w:eastAsia="Times New Roman" w:hAnsi="Segoe UI" w:cs="Segoe UI"/>
+        </w:rPr>
+      </w:pPr>
+      <w:r>
+        <w:rPr>
+          <w:rFonts w:ascii="Segoe UI" w:hAnsi="Segoe UI" w:cs="Segoe UI"/>
           <w:b/>
           <w:bCs/>
           <w:color w:val="24292E"/>
           <w:sz w:val="36"/>
           <w:szCs w:val="36"/>
-          <w:lang w:eastAsia="en-GB"/>
         </w:rPr>
         <w:t>Table of contents</w:t>
       </w:r>
@@ -78,233 +73,207 @@
         <w:shd w:val="clear" w:color="auto" w:fill="FFFFFF"/>
         <w:spacing w:after="240"/>
         <w:rPr>
-          <w:rFonts w:ascii="Segoe UI" w:eastAsia="Times New Roman" w:hAnsi="Segoe UI" w:cs="Segoe UI"/>
-          <w:color w:val="24292E"/>
-          <w:lang w:eastAsia="en-GB"/>
+          <w:rFonts w:ascii="Segoe UI" w:hAnsi="Segoe UI" w:cs="Segoe UI"/>
+          <w:color w:val="24292E"/>
         </w:rPr>
       </w:pPr>
       <w:hyperlink r:id="rId5" w:anchor="Project-Links" w:history="1">
         <w:r>
           <w:rPr>
-            <w:rFonts w:ascii="Segoe UI" w:eastAsia="Times New Roman" w:hAnsi="Segoe UI" w:cs="Segoe UI"/>
+            <w:rFonts w:ascii="Segoe UI" w:hAnsi="Segoe UI" w:cs="Segoe UI"/>
             <w:color w:val="0000FF"/>
-            <w:lang w:eastAsia="en-GB"/>
           </w:rPr>
           <w:t>1. Project Links</w:t>
         </w:r>
       </w:hyperlink>
       <w:r>
         <w:rPr>
-          <w:rFonts w:ascii="Segoe UI" w:eastAsia="Times New Roman" w:hAnsi="Segoe UI" w:cs="Segoe UI"/>
-          <w:color w:val="24292E"/>
-          <w:lang w:eastAsia="en-GB"/>
+          <w:rFonts w:ascii="Segoe UI" w:hAnsi="Segoe UI" w:cs="Segoe UI"/>
+          <w:color w:val="24292E"/>
         </w:rPr>
         <w:br/>
       </w:r>
       <w:hyperlink r:id="rId6" w:anchor="What-does-ToDoList-CLI-do?" w:history="1">
         <w:r>
           <w:rPr>
-            <w:rFonts w:ascii="Segoe UI" w:eastAsia="Times New Roman" w:hAnsi="Segoe UI" w:cs="Segoe UI"/>
+            <w:rFonts w:ascii="Segoe UI" w:hAnsi="Segoe UI" w:cs="Segoe UI"/>
             <w:color w:val="0000FF"/>
-            <w:lang w:eastAsia="en-GB"/>
           </w:rPr>
           <w:t xml:space="preserve">2. What does </w:t>
         </w:r>
         <w:proofErr w:type="spellStart"/>
         <w:r>
           <w:rPr>
-            <w:rFonts w:ascii="Segoe UI" w:eastAsia="Times New Roman" w:hAnsi="Segoe UI" w:cs="Segoe UI"/>
+            <w:rFonts w:ascii="Segoe UI" w:hAnsi="Segoe UI" w:cs="Segoe UI"/>
             <w:color w:val="0000FF"/>
-            <w:lang w:eastAsia="en-GB"/>
           </w:rPr>
           <w:t>ToDoList</w:t>
         </w:r>
         <w:proofErr w:type="spellEnd"/>
         <w:r>
           <w:rPr>
-            <w:rFonts w:ascii="Segoe UI" w:eastAsia="Times New Roman" w:hAnsi="Segoe UI" w:cs="Segoe UI"/>
+            <w:rFonts w:ascii="Segoe UI" w:hAnsi="Segoe UI" w:cs="Segoe UI"/>
             <w:color w:val="0000FF"/>
-            <w:lang w:eastAsia="en-GB"/>
           </w:rPr>
           <w:t xml:space="preserve"> CLI do?</w:t>
         </w:r>
       </w:hyperlink>
       <w:r>
         <w:rPr>
-          <w:rFonts w:ascii="Segoe UI" w:eastAsia="Times New Roman" w:hAnsi="Segoe UI" w:cs="Segoe UI"/>
-          <w:color w:val="24292E"/>
-          <w:lang w:eastAsia="en-GB"/>
+          <w:rFonts w:ascii="Segoe UI" w:hAnsi="Segoe UI" w:cs="Segoe UI"/>
+          <w:color w:val="24292E"/>
         </w:rPr>
         <w:br/>
       </w:r>
       <w:hyperlink r:id="rId7" w:anchor="What-problem-does-this-app-solve?-Why-am-I-developing-it?" w:history="1">
         <w:r>
           <w:rPr>
-            <w:rFonts w:ascii="Segoe UI" w:eastAsia="Times New Roman" w:hAnsi="Segoe UI" w:cs="Segoe UI"/>
+            <w:rFonts w:ascii="Segoe UI" w:hAnsi="Segoe UI" w:cs="Segoe UI"/>
             <w:color w:val="0000FF"/>
-            <w:lang w:eastAsia="en-GB"/>
           </w:rPr>
           <w:t>3. What problem does this app solve? and why am I developing it?</w:t>
         </w:r>
       </w:hyperlink>
       <w:r>
         <w:rPr>
-          <w:rFonts w:ascii="Segoe UI" w:eastAsia="Times New Roman" w:hAnsi="Segoe UI" w:cs="Segoe UI"/>
-          <w:color w:val="24292E"/>
-          <w:lang w:eastAsia="en-GB"/>
+          <w:rFonts w:ascii="Segoe UI" w:hAnsi="Segoe UI" w:cs="Segoe UI"/>
+          <w:color w:val="24292E"/>
         </w:rPr>
         <w:br/>
       </w:r>
       <w:hyperlink r:id="rId8" w:anchor="Target-audience-and-how-they-will-use-it" w:history="1">
         <w:r>
           <w:rPr>
-            <w:rFonts w:ascii="Segoe UI" w:eastAsia="Times New Roman" w:hAnsi="Segoe UI" w:cs="Segoe UI"/>
+            <w:rFonts w:ascii="Segoe UI" w:hAnsi="Segoe UI" w:cs="Segoe UI"/>
             <w:color w:val="0000FF"/>
-            <w:lang w:eastAsia="en-GB"/>
           </w:rPr>
           <w:t>4. Target audience and how they will use it</w:t>
         </w:r>
       </w:hyperlink>
       <w:r>
         <w:rPr>
-          <w:rFonts w:ascii="Segoe UI" w:eastAsia="Times New Roman" w:hAnsi="Segoe UI" w:cs="Segoe UI"/>
-          <w:color w:val="24292E"/>
-          <w:lang w:eastAsia="en-GB"/>
+          <w:rFonts w:ascii="Segoe UI" w:hAnsi="Segoe UI" w:cs="Segoe UI"/>
+          <w:color w:val="24292E"/>
         </w:rPr>
         <w:br/>
       </w:r>
       <w:hyperlink r:id="rId9" w:anchor="ToDoList-CLI-Features" w:history="1">
         <w:r>
           <w:rPr>
-            <w:rFonts w:ascii="Segoe UI" w:eastAsia="Times New Roman" w:hAnsi="Segoe UI" w:cs="Segoe UI"/>
+            <w:rFonts w:ascii="Segoe UI" w:hAnsi="Segoe UI" w:cs="Segoe UI"/>
             <w:color w:val="0000FF"/>
-            <w:lang w:eastAsia="en-GB"/>
           </w:rPr>
           <w:t xml:space="preserve">5. </w:t>
         </w:r>
         <w:proofErr w:type="spellStart"/>
         <w:r>
           <w:rPr>
-            <w:rFonts w:ascii="Segoe UI" w:eastAsia="Times New Roman" w:hAnsi="Segoe UI" w:cs="Segoe UI"/>
+            <w:rFonts w:ascii="Segoe UI" w:hAnsi="Segoe UI" w:cs="Segoe UI"/>
             <w:color w:val="0000FF"/>
-            <w:lang w:eastAsia="en-GB"/>
           </w:rPr>
           <w:t>ToDoList</w:t>
         </w:r>
         <w:proofErr w:type="spellEnd"/>
         <w:r>
           <w:rPr>
-            <w:rFonts w:ascii="Segoe UI" w:eastAsia="Times New Roman" w:hAnsi="Segoe UI" w:cs="Segoe UI"/>
+            <w:rFonts w:ascii="Segoe UI" w:hAnsi="Segoe UI" w:cs="Segoe UI"/>
             <w:color w:val="0000FF"/>
-            <w:lang w:eastAsia="en-GB"/>
           </w:rPr>
           <w:t xml:space="preserve"> CLI Features</w:t>
         </w:r>
       </w:hyperlink>
       <w:r>
         <w:rPr>
-          <w:rFonts w:ascii="Segoe UI" w:eastAsia="Times New Roman" w:hAnsi="Segoe UI" w:cs="Segoe UI"/>
-          <w:color w:val="24292E"/>
-          <w:lang w:eastAsia="en-GB"/>
+          <w:rFonts w:ascii="Segoe UI" w:hAnsi="Segoe UI" w:cs="Segoe UI"/>
+          <w:color w:val="24292E"/>
         </w:rPr>
         <w:br/>
       </w:r>
       <w:hyperlink r:id="rId10" w:anchor="An-outline-of-user-interaction" w:history="1">
         <w:r>
           <w:rPr>
-            <w:rFonts w:ascii="Segoe UI" w:eastAsia="Times New Roman" w:hAnsi="Segoe UI" w:cs="Segoe UI"/>
+            <w:rFonts w:ascii="Segoe UI" w:hAnsi="Segoe UI" w:cs="Segoe UI"/>
             <w:color w:val="0000FF"/>
-            <w:lang w:eastAsia="en-GB"/>
           </w:rPr>
           <w:t>6. An outline of user interaction</w:t>
         </w:r>
       </w:hyperlink>
       <w:r>
         <w:rPr>
-          <w:rFonts w:ascii="Segoe UI" w:eastAsia="Times New Roman" w:hAnsi="Segoe UI" w:cs="Segoe UI"/>
-          <w:color w:val="24292E"/>
-          <w:lang w:eastAsia="en-GB"/>
+          <w:rFonts w:ascii="Segoe UI" w:hAnsi="Segoe UI" w:cs="Segoe UI"/>
+          <w:color w:val="24292E"/>
         </w:rPr>
         <w:br/>
       </w:r>
       <w:hyperlink r:id="rId11" w:anchor="Control-flow-diagram-for-the-app" w:history="1">
         <w:r>
           <w:rPr>
-            <w:rFonts w:ascii="Segoe UI" w:eastAsia="Times New Roman" w:hAnsi="Segoe UI" w:cs="Segoe UI"/>
+            <w:rFonts w:ascii="Segoe UI" w:hAnsi="Segoe UI" w:cs="Segoe UI"/>
             <w:color w:val="0000FF"/>
-            <w:lang w:eastAsia="en-GB"/>
           </w:rPr>
           <w:t>7. Control flow diagram for the app</w:t>
         </w:r>
       </w:hyperlink>
       <w:r>
         <w:rPr>
-          <w:rFonts w:ascii="Segoe UI" w:eastAsia="Times New Roman" w:hAnsi="Segoe UI" w:cs="Segoe UI"/>
-          <w:color w:val="24292E"/>
-          <w:lang w:eastAsia="en-GB"/>
+          <w:rFonts w:ascii="Segoe UI" w:hAnsi="Segoe UI" w:cs="Segoe UI"/>
+          <w:color w:val="24292E"/>
         </w:rPr>
         <w:br/>
       </w:r>
       <w:hyperlink r:id="rId12" w:anchor="Implementation-plan---Trello" w:history="1">
         <w:r>
           <w:rPr>
-            <w:rFonts w:ascii="Segoe UI" w:eastAsia="Times New Roman" w:hAnsi="Segoe UI" w:cs="Segoe UI"/>
+            <w:rFonts w:ascii="Segoe UI" w:hAnsi="Segoe UI" w:cs="Segoe UI"/>
             <w:color w:val="0000FF"/>
-            <w:lang w:eastAsia="en-GB"/>
           </w:rPr>
           <w:t>8. Implementation plan - Trello</w:t>
         </w:r>
       </w:hyperlink>
       <w:r>
         <w:rPr>
-          <w:rFonts w:ascii="Segoe UI" w:eastAsia="Times New Roman" w:hAnsi="Segoe UI" w:cs="Segoe UI"/>
-          <w:color w:val="24292E"/>
-          <w:lang w:eastAsia="en-GB"/>
+          <w:rFonts w:ascii="Segoe UI" w:hAnsi="Segoe UI" w:cs="Segoe UI"/>
+          <w:color w:val="24292E"/>
         </w:rPr>
         <w:br/>
       </w:r>
       <w:hyperlink r:id="rId13" w:anchor="System-requirements" w:history="1">
         <w:r>
           <w:rPr>
-            <w:rFonts w:ascii="Segoe UI" w:eastAsia="Times New Roman" w:hAnsi="Segoe UI" w:cs="Segoe UI"/>
+            <w:rFonts w:ascii="Segoe UI" w:hAnsi="Segoe UI" w:cs="Segoe UI"/>
             <w:color w:val="0000FF"/>
-            <w:lang w:eastAsia="en-GB"/>
           </w:rPr>
           <w:t>9. System requirements</w:t>
         </w:r>
       </w:hyperlink>
       <w:r>
         <w:rPr>
-          <w:rFonts w:ascii="Segoe UI" w:eastAsia="Times New Roman" w:hAnsi="Segoe UI" w:cs="Segoe UI"/>
-          <w:color w:val="24292E"/>
-          <w:lang w:eastAsia="en-GB"/>
+          <w:rFonts w:ascii="Segoe UI" w:hAnsi="Segoe UI" w:cs="Segoe UI"/>
+          <w:color w:val="24292E"/>
         </w:rPr>
         <w:br/>
       </w:r>
       <w:hyperlink r:id="rId14" w:anchor="How-to-install-and-run-ToDoList-CLI" w:history="1">
         <w:r>
           <w:rPr>
-            <w:rFonts w:ascii="Segoe UI" w:eastAsia="Times New Roman" w:hAnsi="Segoe UI" w:cs="Segoe UI"/>
+            <w:rFonts w:ascii="Segoe UI" w:hAnsi="Segoe UI" w:cs="Segoe UI"/>
             <w:color w:val="0000FF"/>
-            <w:lang w:eastAsia="en-GB"/>
           </w:rPr>
           <w:t xml:space="preserve">10. How to install and run </w:t>
         </w:r>
         <w:proofErr w:type="spellStart"/>
         <w:r>
           <w:rPr>
-            <w:rFonts w:ascii="Segoe UI" w:eastAsia="Times New Roman" w:hAnsi="Segoe UI" w:cs="Segoe UI"/>
+            <w:rFonts w:ascii="Segoe UI" w:hAnsi="Segoe UI" w:cs="Segoe UI"/>
             <w:color w:val="0000FF"/>
-            <w:lang w:eastAsia="en-GB"/>
           </w:rPr>
           <w:t>ToDoList</w:t>
         </w:r>
         <w:proofErr w:type="spellEnd"/>
         <w:r>
           <w:rPr>
-            <w:rFonts w:ascii="Segoe UI" w:eastAsia="Times New Roman" w:hAnsi="Segoe UI" w:cs="Segoe UI"/>
+            <w:rFonts w:ascii="Segoe UI" w:hAnsi="Segoe UI" w:cs="Segoe UI"/>
             <w:color w:val="0000FF"/>
-            <w:lang w:eastAsia="en-GB"/>
           </w:rPr>
           <w:t xml:space="preserve"> CLI</w:t>
         </w:r>
@@ -316,24 +285,22 @@
         <w:spacing w:before="360" w:after="240"/>
         <w:outlineLvl w:val="1"/>
         <w:rPr>
-          <w:rFonts w:ascii="Segoe UI" w:eastAsia="Times New Roman" w:hAnsi="Segoe UI" w:cs="Segoe UI"/>
+          <w:rFonts w:ascii="Segoe UI" w:hAnsi="Segoe UI" w:cs="Segoe UI"/>
           <w:b/>
           <w:bCs/>
           <w:color w:val="24292E"/>
           <w:sz w:val="36"/>
           <w:szCs w:val="36"/>
-          <w:lang w:eastAsia="en-GB"/>
-        </w:rPr>
-      </w:pPr>
-      <w:r>
-        <w:rPr>
-          <w:rFonts w:ascii="Segoe UI" w:eastAsia="Times New Roman" w:hAnsi="Segoe UI" w:cs="Segoe UI"/>
+        </w:rPr>
+      </w:pPr>
+      <w:r>
+        <w:rPr>
+          <w:rFonts w:ascii="Segoe UI" w:hAnsi="Segoe UI" w:cs="Segoe UI"/>
           <w:b/>
           <w:bCs/>
           <w:color w:val="24292E"/>
           <w:sz w:val="36"/>
           <w:szCs w:val="36"/>
-          <w:lang w:eastAsia="en-GB"/>
         </w:rPr>
         <w:t>Project Links</w:t>
       </w:r>
@@ -343,49 +310,44 @@
         <w:shd w:val="clear" w:color="auto" w:fill="FFFFFF"/>
         <w:spacing w:after="240"/>
         <w:rPr>
-          <w:rFonts w:ascii="Segoe UI" w:eastAsia="Times New Roman" w:hAnsi="Segoe UI" w:cs="Segoe UI"/>
-          <w:color w:val="24292E"/>
-          <w:lang w:eastAsia="en-GB"/>
+          <w:rFonts w:ascii="Segoe UI" w:hAnsi="Segoe UI" w:cs="Segoe UI"/>
+          <w:color w:val="24292E"/>
         </w:rPr>
       </w:pPr>
       <w:hyperlink r:id="rId15" w:history="1">
         <w:proofErr w:type="spellStart"/>
         <w:r>
           <w:rPr>
-            <w:rFonts w:ascii="Segoe UI" w:eastAsia="Times New Roman" w:hAnsi="Segoe UI" w:cs="Segoe UI"/>
+            <w:rFonts w:ascii="Segoe UI" w:hAnsi="Segoe UI" w:cs="Segoe UI"/>
             <w:color w:val="0000FF"/>
             <w:highlight w:val="yellow"/>
-            <w:lang w:eastAsia="en-GB"/>
           </w:rPr>
           <w:t>Github</w:t>
         </w:r>
         <w:proofErr w:type="spellEnd"/>
         <w:r>
           <w:rPr>
-            <w:rFonts w:ascii="Segoe UI" w:eastAsia="Times New Roman" w:hAnsi="Segoe UI" w:cs="Segoe UI"/>
+            <w:rFonts w:ascii="Segoe UI" w:hAnsi="Segoe UI" w:cs="Segoe UI"/>
             <w:color w:val="0000FF"/>
             <w:highlight w:val="yellow"/>
-            <w:lang w:eastAsia="en-GB"/>
           </w:rPr>
           <w:t xml:space="preserve">: </w:t>
         </w:r>
         <w:proofErr w:type="spellStart"/>
         <w:r>
           <w:rPr>
-            <w:rFonts w:ascii="Segoe UI" w:eastAsia="Times New Roman" w:hAnsi="Segoe UI" w:cs="Segoe UI"/>
+            <w:rFonts w:ascii="Segoe UI" w:hAnsi="Segoe UI" w:cs="Segoe UI"/>
             <w:color w:val="0000FF"/>
             <w:highlight w:val="yellow"/>
-            <w:lang w:eastAsia="en-GB"/>
           </w:rPr>
           <w:t>ToDoList</w:t>
         </w:r>
         <w:proofErr w:type="spellEnd"/>
         <w:r>
           <w:rPr>
-            <w:rFonts w:ascii="Segoe UI" w:eastAsia="Times New Roman" w:hAnsi="Segoe UI" w:cs="Segoe UI"/>
+            <w:rFonts w:ascii="Segoe UI" w:hAnsi="Segoe UI" w:cs="Segoe UI"/>
             <w:color w:val="0000FF"/>
             <w:highlight w:val="yellow"/>
-            <w:lang w:eastAsia="en-GB"/>
           </w:rPr>
           <w:t xml:space="preserve"> CLI</w:t>
         </w:r>
@@ -394,27 +356,243 @@
     <w:p>
       <w:pPr>
         <w:shd w:val="clear" w:color="auto" w:fill="FFFFFF"/>
+        <w:spacing w:after="240"/>
+        <w:rPr>
+          <w:rFonts w:ascii="Segoe UI" w:hAnsi="Segoe UI" w:cs="Segoe UI"/>
+          <w:color w:val="24292E"/>
+        </w:rPr>
+      </w:pPr>
+    </w:p>
+    <w:p>
+      <w:r>
+        <w:rPr>
+          <w:rStyle w:val="Strong"/>
+          <w:rFonts w:ascii="Helvetica Neue" w:hAnsi="Helvetica Neue"/>
+          <w:color w:val="1C3C5C"/>
+          <w:shd w:val="clear" w:color="auto" w:fill="F8F8F8"/>
+        </w:rPr>
+        <w:t>Develop</w:t>
+      </w:r>
+      <w:r>
+        <w:rPr>
+          <w:rFonts w:ascii="Helvetica Neue" w:hAnsi="Helvetica Neue"/>
+          <w:color w:val="1C3C5C"/>
+          <w:shd w:val="clear" w:color="auto" w:fill="F8F8F8"/>
+        </w:rPr>
+        <w:t> a statement of </w:t>
+      </w:r>
+      <w:r>
+        <w:rPr>
+          <w:rStyle w:val="Strong"/>
+          <w:rFonts w:ascii="Helvetica Neue" w:hAnsi="Helvetica Neue"/>
+          <w:color w:val="1C3C5C"/>
+          <w:shd w:val="clear" w:color="auto" w:fill="F8F8F8"/>
+        </w:rPr>
+        <w:t>purpose</w:t>
+      </w:r>
+      <w:r>
+        <w:rPr>
+          <w:rFonts w:ascii="Helvetica Neue" w:hAnsi="Helvetica Neue"/>
+          <w:color w:val="1C3C5C"/>
+          <w:shd w:val="clear" w:color="auto" w:fill="F8F8F8"/>
+        </w:rPr>
+        <w:t> and </w:t>
+      </w:r>
+      <w:r>
+        <w:rPr>
+          <w:rStyle w:val="Strong"/>
+          <w:rFonts w:ascii="Helvetica Neue" w:hAnsi="Helvetica Neue"/>
+          <w:color w:val="1C3C5C"/>
+          <w:shd w:val="clear" w:color="auto" w:fill="F8F8F8"/>
+        </w:rPr>
+        <w:t>scope</w:t>
+      </w:r>
+      <w:r>
+        <w:rPr>
+          <w:rFonts w:ascii="Helvetica Neue" w:hAnsi="Helvetica Neue"/>
+          <w:color w:val="1C3C5C"/>
+          <w:shd w:val="clear" w:color="auto" w:fill="F8F8F8"/>
+        </w:rPr>
+        <w:t> for your application. It must include:</w:t>
+      </w:r>
+      <w:r>
+        <w:rPr>
+          <w:rFonts w:ascii="Helvetica Neue" w:hAnsi="Helvetica Neue"/>
+          <w:color w:val="1C3C5C"/>
+        </w:rPr>
+        <w:br/>
+      </w:r>
+      <w:r>
+        <w:rPr>
+          <w:rFonts w:ascii="Helvetica Neue" w:hAnsi="Helvetica Neue"/>
+          <w:color w:val="1C3C5C"/>
+          <w:shd w:val="clear" w:color="auto" w:fill="F8F8F8"/>
+        </w:rPr>
+        <w:t>- </w:t>
+      </w:r>
+      <w:r>
+        <w:rPr>
+          <w:rStyle w:val="Strong"/>
+          <w:rFonts w:ascii="Helvetica Neue" w:hAnsi="Helvetica Neue"/>
+          <w:color w:val="1C3C5C"/>
+          <w:shd w:val="clear" w:color="auto" w:fill="F8F8F8"/>
+        </w:rPr>
+        <w:t>describe</w:t>
+      </w:r>
+      <w:r>
+        <w:rPr>
+          <w:rFonts w:ascii="Helvetica Neue" w:hAnsi="Helvetica Neue"/>
+          <w:color w:val="1C3C5C"/>
+          <w:shd w:val="clear" w:color="auto" w:fill="F8F8F8"/>
+        </w:rPr>
+        <w:t> at a high level what the application will do</w:t>
+      </w:r>
+      <w:r>
+        <w:rPr>
+          <w:rFonts w:ascii="Helvetica Neue" w:hAnsi="Helvetica Neue"/>
+          <w:color w:val="1C3C5C"/>
+        </w:rPr>
+        <w:br/>
+      </w:r>
+      <w:r>
+        <w:rPr>
+          <w:rFonts w:ascii="Helvetica Neue" w:hAnsi="Helvetica Neue"/>
+          <w:color w:val="1C3C5C"/>
+          <w:shd w:val="clear" w:color="auto" w:fill="F8F8F8"/>
+        </w:rPr>
+        <w:t>- </w:t>
+      </w:r>
+      <w:r>
+        <w:rPr>
+          <w:rStyle w:val="Strong"/>
+          <w:rFonts w:ascii="Helvetica Neue" w:hAnsi="Helvetica Neue"/>
+          <w:color w:val="1C3C5C"/>
+          <w:shd w:val="clear" w:color="auto" w:fill="F8F8F8"/>
+        </w:rPr>
+        <w:t>identify</w:t>
+      </w:r>
+      <w:r>
+        <w:rPr>
+          <w:rFonts w:ascii="Helvetica Neue" w:hAnsi="Helvetica Neue"/>
+          <w:color w:val="1C3C5C"/>
+          <w:shd w:val="clear" w:color="auto" w:fill="F8F8F8"/>
+        </w:rPr>
+        <w:t> the problem it will solve and </w:t>
+      </w:r>
+      <w:r>
+        <w:rPr>
+          <w:rStyle w:val="Strong"/>
+          <w:rFonts w:ascii="Helvetica Neue" w:hAnsi="Helvetica Neue"/>
+          <w:color w:val="1C3C5C"/>
+          <w:shd w:val="clear" w:color="auto" w:fill="F8F8F8"/>
+        </w:rPr>
+        <w:t>explain</w:t>
+      </w:r>
+      <w:r>
+        <w:rPr>
+          <w:rFonts w:ascii="Helvetica Neue" w:hAnsi="Helvetica Neue"/>
+          <w:color w:val="1C3C5C"/>
+          <w:shd w:val="clear" w:color="auto" w:fill="F8F8F8"/>
+        </w:rPr>
+        <w:t> why you are developing it</w:t>
+      </w:r>
+      <w:r>
+        <w:rPr>
+          <w:rFonts w:ascii="Helvetica Neue" w:hAnsi="Helvetica Neue"/>
+          <w:color w:val="1C3C5C"/>
+        </w:rPr>
+        <w:br/>
+      </w:r>
+      <w:r>
+        <w:rPr>
+          <w:rFonts w:ascii="Helvetica Neue" w:hAnsi="Helvetica Neue"/>
+          <w:color w:val="1C3C5C"/>
+          <w:shd w:val="clear" w:color="auto" w:fill="F8F8F8"/>
+        </w:rPr>
+        <w:t>- </w:t>
+      </w:r>
+      <w:r>
+        <w:rPr>
+          <w:rStyle w:val="Strong"/>
+          <w:rFonts w:ascii="Helvetica Neue" w:hAnsi="Helvetica Neue"/>
+          <w:color w:val="1C3C5C"/>
+          <w:shd w:val="clear" w:color="auto" w:fill="F8F8F8"/>
+        </w:rPr>
+        <w:t>identify</w:t>
+      </w:r>
+      <w:r>
+        <w:rPr>
+          <w:rFonts w:ascii="Helvetica Neue" w:hAnsi="Helvetica Neue"/>
+          <w:color w:val="1C3C5C"/>
+          <w:shd w:val="clear" w:color="auto" w:fill="F8F8F8"/>
+        </w:rPr>
+        <w:t> the target audience</w:t>
+      </w:r>
+      <w:r>
+        <w:rPr>
+          <w:rFonts w:ascii="Helvetica Neue" w:hAnsi="Helvetica Neue"/>
+          <w:color w:val="1C3C5C"/>
+        </w:rPr>
+        <w:br/>
+      </w:r>
+      <w:r>
+        <w:rPr>
+          <w:rFonts w:ascii="Helvetica Neue" w:hAnsi="Helvetica Neue"/>
+          <w:color w:val="1C3C5C"/>
+          <w:shd w:val="clear" w:color="auto" w:fill="F8F8F8"/>
+        </w:rPr>
+        <w:t>- </w:t>
+      </w:r>
+      <w:r>
+        <w:rPr>
+          <w:rStyle w:val="Strong"/>
+          <w:rFonts w:ascii="Helvetica Neue" w:hAnsi="Helvetica Neue"/>
+          <w:color w:val="1C3C5C"/>
+          <w:shd w:val="clear" w:color="auto" w:fill="F8F8F8"/>
+        </w:rPr>
+        <w:t>explain</w:t>
+      </w:r>
+      <w:r>
+        <w:rPr>
+          <w:rFonts w:ascii="Helvetica Neue" w:hAnsi="Helvetica Neue"/>
+          <w:color w:val="1C3C5C"/>
+          <w:shd w:val="clear" w:color="auto" w:fill="F8F8F8"/>
+        </w:rPr>
+        <w:t> how a member of the target audience will use it</w:t>
+      </w:r>
+    </w:p>
+    <w:p>
+      <w:pPr>
+        <w:shd w:val="clear" w:color="auto" w:fill="FFFFFF"/>
+        <w:spacing w:after="240"/>
+        <w:rPr>
+          <w:rFonts w:ascii="Segoe UI" w:hAnsi="Segoe UI" w:cs="Segoe UI"/>
+          <w:color w:val="24292E"/>
+        </w:rPr>
+      </w:pPr>
+    </w:p>
+    <w:p>
+      <w:pPr>
+        <w:shd w:val="clear" w:color="auto" w:fill="FFFFFF"/>
         <w:spacing w:before="360" w:after="240"/>
         <w:outlineLvl w:val="1"/>
         <w:rPr>
-          <w:rFonts w:ascii="Segoe UI" w:eastAsia="Times New Roman" w:hAnsi="Segoe UI" w:cs="Segoe UI"/>
+          <w:rFonts w:ascii="Segoe UI" w:hAnsi="Segoe UI" w:cs="Segoe UI"/>
           <w:b/>
           <w:bCs/>
           <w:color w:val="24292E"/>
           <w:sz w:val="36"/>
           <w:szCs w:val="36"/>
-          <w:lang w:eastAsia="en-GB"/>
-        </w:rPr>
-      </w:pPr>
-      <w:r>
-        <w:rPr>
-          <w:rFonts w:ascii="Segoe UI" w:eastAsia="Times New Roman" w:hAnsi="Segoe UI" w:cs="Segoe UI"/>
+        </w:rPr>
+      </w:pPr>
+      <w:r>
+        <w:rPr>
+          <w:rFonts w:ascii="Segoe UI" w:hAnsi="Segoe UI" w:cs="Segoe UI"/>
           <w:b/>
           <w:bCs/>
           <w:color w:val="24292E"/>
           <w:sz w:val="36"/>
           <w:szCs w:val="36"/>
-          <w:lang w:eastAsia="en-GB"/>
         </w:rPr>
         <w:t>Purpose and scope of the application</w:t>
       </w:r>
@@ -425,48 +603,44 @@
         <w:spacing w:before="360" w:after="240"/>
         <w:outlineLvl w:val="2"/>
         <w:rPr>
-          <w:rFonts w:ascii="Segoe UI" w:eastAsia="Times New Roman" w:hAnsi="Segoe UI" w:cs="Segoe UI"/>
+          <w:rFonts w:ascii="Segoe UI" w:hAnsi="Segoe UI" w:cs="Segoe UI"/>
           <w:b/>
           <w:bCs/>
           <w:color w:val="24292E"/>
           <w:sz w:val="30"/>
           <w:szCs w:val="30"/>
-          <w:lang w:eastAsia="en-GB"/>
-        </w:rPr>
-      </w:pPr>
-      <w:r>
-        <w:rPr>
-          <w:rFonts w:ascii="Segoe UI" w:eastAsia="Times New Roman" w:hAnsi="Segoe UI" w:cs="Segoe UI"/>
+        </w:rPr>
+      </w:pPr>
+      <w:r>
+        <w:rPr>
+          <w:rFonts w:ascii="Segoe UI" w:hAnsi="Segoe UI" w:cs="Segoe UI"/>
           <w:b/>
           <w:bCs/>
           <w:color w:val="24292E"/>
           <w:sz w:val="30"/>
           <w:szCs w:val="30"/>
-          <w:lang w:eastAsia="en-GB"/>
         </w:rPr>
         <w:t xml:space="preserve">What does </w:t>
       </w:r>
       <w:r>
         <w:rPr>
-          <w:rFonts w:ascii="Segoe UI" w:eastAsia="Times New Roman" w:hAnsi="Segoe UI" w:cs="Segoe UI"/>
+          <w:rFonts w:ascii="Segoe UI" w:hAnsi="Segoe UI" w:cs="Segoe UI"/>
           <w:b/>
           <w:bCs/>
           <w:color w:val="24292E"/>
           <w:sz w:val="30"/>
           <w:szCs w:val="30"/>
-          <w:lang w:eastAsia="en-GB"/>
         </w:rPr>
         <w:t>Trump v Kayne Quiz</w:t>
       </w:r>
       <w:r>
         <w:rPr>
-          <w:rFonts w:ascii="Segoe UI" w:eastAsia="Times New Roman" w:hAnsi="Segoe UI" w:cs="Segoe UI"/>
+          <w:rFonts w:ascii="Segoe UI" w:hAnsi="Segoe UI" w:cs="Segoe UI"/>
           <w:b/>
           <w:bCs/>
           <w:color w:val="24292E"/>
           <w:sz w:val="30"/>
           <w:szCs w:val="30"/>
-          <w:lang w:eastAsia="en-GB"/>
         </w:rPr>
         <w:t xml:space="preserve"> CLI do?</w:t>
       </w:r>
@@ -477,126 +651,148 @@
         <w:spacing w:before="360" w:after="240"/>
         <w:outlineLvl w:val="2"/>
         <w:rPr>
-          <w:rFonts w:ascii="Segoe UI" w:eastAsia="Times New Roman" w:hAnsi="Segoe UI" w:cs="Segoe UI"/>
+          <w:rFonts w:ascii="Segoe UI" w:hAnsi="Segoe UI" w:cs="Segoe UI"/>
           <w:b/>
           <w:bCs/>
           <w:color w:val="24292E"/>
           <w:sz w:val="30"/>
           <w:szCs w:val="30"/>
-          <w:lang w:eastAsia="en-GB"/>
-        </w:rPr>
-      </w:pPr>
-      <w:r>
-        <w:rPr>
-          <w:rFonts w:ascii="Segoe UI" w:eastAsia="Times New Roman" w:hAnsi="Segoe UI" w:cs="Segoe UI"/>
-          <w:color w:val="24292E"/>
-          <w:lang w:eastAsia="en-GB"/>
+        </w:rPr>
+      </w:pPr>
+      <w:r>
+        <w:rPr>
+          <w:rFonts w:ascii="Segoe UI" w:hAnsi="Segoe UI" w:cs="Segoe UI"/>
+          <w:color w:val="24292E"/>
         </w:rPr>
         <w:t>The</w:t>
       </w:r>
       <w:r>
         <w:rPr>
-          <w:rFonts w:ascii="Segoe UI" w:eastAsia="Times New Roman" w:hAnsi="Segoe UI" w:cs="Segoe UI"/>
-          <w:color w:val="24292E"/>
-          <w:lang w:eastAsia="en-GB"/>
+          <w:rFonts w:ascii="Segoe UI" w:hAnsi="Segoe UI" w:cs="Segoe UI"/>
+          <w:color w:val="24292E"/>
         </w:rPr>
         <w:t xml:space="preserve"> Trump v Kanye Quiz </w:t>
       </w:r>
       <w:r>
         <w:rPr>
-          <w:rFonts w:ascii="Segoe UI" w:eastAsia="Times New Roman" w:hAnsi="Segoe UI" w:cs="Segoe UI"/>
-          <w:color w:val="24292E"/>
-          <w:lang w:eastAsia="en-GB"/>
-        </w:rPr>
-        <w:t xml:space="preserve">is a command line quiz that provides the user with ** multiple choice questions. The questions </w:t>
-      </w:r>
-    </w:p>
-    <w:p>
-      <w:pPr>
-        <w:shd w:val="clear" w:color="auto" w:fill="FFFFFF"/>
-        <w:rPr>
-          <w:rFonts w:ascii="Segoe UI" w:eastAsia="Times New Roman" w:hAnsi="Segoe UI" w:cs="Segoe UI"/>
-          <w:color w:val="24292E"/>
-          <w:lang w:eastAsia="en-GB"/>
-        </w:rPr>
-      </w:pPr>
-      <w:r>
-        <w:rPr>
-          <w:rFonts w:ascii="Segoe UI" w:eastAsia="Times New Roman" w:hAnsi="Segoe UI" w:cs="Segoe UI"/>
-          <w:color w:val="24292E"/>
-          <w:lang w:eastAsia="en-GB"/>
+          <w:rFonts w:ascii="Segoe UI" w:hAnsi="Segoe UI" w:cs="Segoe UI"/>
+          <w:color w:val="24292E"/>
+        </w:rPr>
+        <w:t xml:space="preserve">is a command line quiz that provides the user with </w:t>
+      </w:r>
+      <w:r>
+        <w:rPr>
+          <w:rFonts w:ascii="Segoe UI" w:hAnsi="Segoe UI" w:cs="Segoe UI"/>
+          <w:color w:val="24292E"/>
+        </w:rPr>
+        <w:t>15</w:t>
+      </w:r>
+      <w:r>
+        <w:rPr>
+          <w:rFonts w:ascii="Segoe UI" w:hAnsi="Segoe UI" w:cs="Segoe UI"/>
+          <w:color w:val="24292E"/>
+        </w:rPr>
+        <w:t xml:space="preserve"> multiple choice questions. </w:t>
+      </w:r>
+      <w:r>
+        <w:rPr>
+          <w:rFonts w:ascii="Segoe UI" w:hAnsi="Segoe UI" w:cs="Segoe UI"/>
+          <w:color w:val="24292E"/>
+        </w:rPr>
+        <w:t>Users are presented with a tweet and asked to identify the author – Trump or Kanye.</w:t>
+      </w:r>
+      <w:r>
+        <w:rPr>
+          <w:rFonts w:ascii="Segoe UI" w:hAnsi="Segoe UI" w:cs="Segoe UI"/>
+          <w:color w:val="24292E"/>
+        </w:rPr>
+        <w:t xml:space="preserve"> </w:t>
+      </w:r>
+    </w:p>
+    <w:p>
+      <w:pPr>
+        <w:shd w:val="clear" w:color="auto" w:fill="FFFFFF"/>
+        <w:rPr>
+          <w:rFonts w:ascii="Segoe UI" w:hAnsi="Segoe UI" w:cs="Segoe UI"/>
+          <w:color w:val="24292E"/>
+        </w:rPr>
+      </w:pPr>
+      <w:r>
+        <w:rPr>
+          <w:rFonts w:ascii="Segoe UI" w:hAnsi="Segoe UI" w:cs="Segoe UI"/>
+          <w:color w:val="24292E"/>
         </w:rPr>
         <w:t xml:space="preserve">The </w:t>
       </w:r>
       <w:proofErr w:type="spellStart"/>
       <w:r>
         <w:rPr>
-          <w:rFonts w:ascii="Segoe UI" w:eastAsia="Times New Roman" w:hAnsi="Segoe UI" w:cs="Segoe UI"/>
-          <w:color w:val="24292E"/>
-          <w:lang w:eastAsia="en-GB"/>
+          <w:rFonts w:ascii="Segoe UI" w:hAnsi="Segoe UI" w:cs="Segoe UI"/>
+          <w:color w:val="24292E"/>
         </w:rPr>
         <w:t>ToDoList</w:t>
       </w:r>
       <w:proofErr w:type="spellEnd"/>
       <w:r>
         <w:rPr>
-          <w:rFonts w:ascii="Segoe UI" w:eastAsia="Times New Roman" w:hAnsi="Segoe UI" w:cs="Segoe UI"/>
-          <w:color w:val="24292E"/>
-          <w:lang w:eastAsia="en-GB"/>
-        </w:rPr>
-        <w:t xml:space="preserve"> CLI is a command line interface application that works as a to do list. This application turns your command line into an easy to use notepad, that conveniently stores notes for later use. These notes can be created, read, updated and deleted at the user's ease of command. When the application is launched a simple menu appears asking the user what actions they would like to take. This menu will change depending on how the user interacts with it and continue to give helpful </w:t>
+          <w:rFonts w:ascii="Segoe UI" w:hAnsi="Segoe UI" w:cs="Segoe UI"/>
+          <w:color w:val="24292E"/>
+        </w:rPr>
+        <w:t xml:space="preserve"> CLI is a command line interface application that works as a to do list. This application turns your command line into an easy to use notepad, that conveniently stores notes for later use. These notes can be created, read, updated and deleted at the user's ease of command. When the application is launched a simple menu appears asking the user what actions they would like to take. This menu </w:t>
+      </w:r>
+      <w:r>
+        <w:rPr>
+          <w:rFonts w:ascii="Segoe UI" w:hAnsi="Segoe UI" w:cs="Segoe UI"/>
+          <w:color w:val="24292E"/>
+        </w:rPr>
+        <w:lastRenderedPageBreak/>
+        <w:t xml:space="preserve">will change depending on how the user interacts with it and continue to give helpful </w:t>
       </w:r>
       <w:proofErr w:type="spellStart"/>
       <w:r>
         <w:rPr>
-          <w:rFonts w:ascii="Segoe UI" w:eastAsia="Times New Roman" w:hAnsi="Segoe UI" w:cs="Segoe UI"/>
-          <w:color w:val="24292E"/>
-          <w:lang w:eastAsia="en-GB"/>
+          <w:rFonts w:ascii="Segoe UI" w:hAnsi="Segoe UI" w:cs="Segoe UI"/>
+          <w:color w:val="24292E"/>
         </w:rPr>
         <w:t>instrucitons</w:t>
       </w:r>
       <w:proofErr w:type="spellEnd"/>
       <w:r>
         <w:rPr>
-          <w:rFonts w:ascii="Segoe UI" w:eastAsia="Times New Roman" w:hAnsi="Segoe UI" w:cs="Segoe UI"/>
-          <w:color w:val="24292E"/>
-          <w:lang w:eastAsia="en-GB"/>
+          <w:rFonts w:ascii="Segoe UI" w:hAnsi="Segoe UI" w:cs="Segoe UI"/>
+          <w:color w:val="24292E"/>
         </w:rPr>
         <w:t xml:space="preserve"> to guide the user through using the application. The user will also be informed that they can use the </w:t>
       </w:r>
       <w:r>
         <w:rPr>
-          <w:rFonts w:ascii="Consolas" w:eastAsia="Times New Roman" w:hAnsi="Consolas" w:cs="Consolas"/>
+          <w:rFonts w:ascii="Consolas" w:hAnsi="Consolas" w:cs="Consolas"/>
           <w:color w:val="24292E"/>
           <w:sz w:val="20"/>
           <w:szCs w:val="20"/>
-          <w:lang w:eastAsia="en-GB"/>
         </w:rPr>
         <w:t>help</w:t>
       </w:r>
       <w:r>
         <w:rPr>
-          <w:rFonts w:ascii="Segoe UI" w:eastAsia="Times New Roman" w:hAnsi="Segoe UI" w:cs="Segoe UI"/>
-          <w:color w:val="24292E"/>
-          <w:lang w:eastAsia="en-GB"/>
+          <w:rFonts w:ascii="Segoe UI" w:hAnsi="Segoe UI" w:cs="Segoe UI"/>
+          <w:color w:val="24292E"/>
         </w:rPr>
         <w:t> option at any time to receive further instructions if they are confused. The user will also be told how to exit the application by choosing the </w:t>
       </w:r>
       <w:r>
         <w:rPr>
-          <w:rFonts w:ascii="Consolas" w:eastAsia="Times New Roman" w:hAnsi="Consolas" w:cs="Consolas"/>
+          <w:rFonts w:ascii="Consolas" w:hAnsi="Consolas" w:cs="Consolas"/>
           <w:color w:val="24292E"/>
           <w:sz w:val="20"/>
           <w:szCs w:val="20"/>
-          <w:lang w:eastAsia="en-GB"/>
         </w:rPr>
         <w:t>quit</w:t>
       </w:r>
       <w:r>
         <w:rPr>
-          <w:rFonts w:ascii="Segoe UI" w:eastAsia="Times New Roman" w:hAnsi="Segoe UI" w:cs="Segoe UI"/>
-          <w:color w:val="24292E"/>
-          <w:lang w:eastAsia="en-GB"/>
+          <w:rFonts w:ascii="Segoe UI" w:hAnsi="Segoe UI" w:cs="Segoe UI"/>
+          <w:color w:val="24292E"/>
         </w:rPr>
         <w:t> option at any time.</w:t>
       </w:r>
@@ -607,99 +803,47 @@
         <w:spacing w:before="360" w:after="240"/>
         <w:outlineLvl w:val="2"/>
         <w:rPr>
-          <w:rFonts w:ascii="Segoe UI" w:eastAsia="Times New Roman" w:hAnsi="Segoe UI" w:cs="Segoe UI"/>
+          <w:rFonts w:ascii="Segoe UI" w:hAnsi="Segoe UI" w:cs="Segoe UI"/>
           <w:b/>
           <w:bCs/>
           <w:color w:val="24292E"/>
           <w:sz w:val="30"/>
           <w:szCs w:val="30"/>
-          <w:lang w:eastAsia="en-GB"/>
-        </w:rPr>
-      </w:pPr>
-      <w:r>
-        <w:rPr>
-          <w:rFonts w:ascii="Segoe UI" w:eastAsia="Times New Roman" w:hAnsi="Segoe UI" w:cs="Segoe UI"/>
+        </w:rPr>
+      </w:pPr>
+      <w:r>
+        <w:rPr>
+          <w:rFonts w:ascii="Segoe UI" w:hAnsi="Segoe UI" w:cs="Segoe UI"/>
           <w:b/>
           <w:bCs/>
           <w:color w:val="24292E"/>
           <w:sz w:val="30"/>
           <w:szCs w:val="30"/>
-          <w:lang w:eastAsia="en-GB"/>
-        </w:rPr>
-        <w:t>What problem does this app solve? Why am I developing it?</w:t>
-      </w:r>
-    </w:p>
-    <w:p>
-      <w:pPr>
-        <w:shd w:val="clear" w:color="auto" w:fill="FFFFFF"/>
-        <w:rPr>
-          <w:rFonts w:ascii="Segoe UI" w:eastAsia="Times New Roman" w:hAnsi="Segoe UI" w:cs="Segoe UI"/>
-          <w:color w:val="24292E"/>
-          <w:lang w:eastAsia="en-GB"/>
-        </w:rPr>
-      </w:pPr>
-      <w:r>
-        <w:rPr>
-          <w:rFonts w:ascii="Segoe UI" w:eastAsia="Times New Roman" w:hAnsi="Segoe UI" w:cs="Segoe UI"/>
-          <w:color w:val="24292E"/>
-          <w:lang w:eastAsia="en-GB"/>
-        </w:rPr>
-        <w:lastRenderedPageBreak/>
-        <w:t xml:space="preserve">This application solves the issue of not being able to use a notepad without opening a large, detailed, bloated application. Most notepad applications will be overly convoluted, rather than simple and elegant like </w:t>
-      </w:r>
-      <w:proofErr w:type="spellStart"/>
-      <w:r>
-        <w:rPr>
-          <w:rFonts w:ascii="Segoe UI" w:eastAsia="Times New Roman" w:hAnsi="Segoe UI" w:cs="Segoe UI"/>
-          <w:color w:val="24292E"/>
-          <w:lang w:eastAsia="en-GB"/>
-        </w:rPr>
-        <w:t>ToDoList</w:t>
-      </w:r>
-      <w:proofErr w:type="spellEnd"/>
-      <w:r>
-        <w:rPr>
-          <w:rFonts w:ascii="Segoe UI" w:eastAsia="Times New Roman" w:hAnsi="Segoe UI" w:cs="Segoe UI"/>
-          <w:color w:val="24292E"/>
-          <w:lang w:eastAsia="en-GB"/>
-        </w:rPr>
-        <w:t xml:space="preserve"> CLI. Most notepad applications require you to find the app in your ever growing list of unused apps, boot it up, wait for it to open, and navigate a clunky GUI just to write down that you need some milk. I'm developing </w:t>
-      </w:r>
-      <w:proofErr w:type="spellStart"/>
-      <w:r>
-        <w:rPr>
-          <w:rFonts w:ascii="Segoe UI" w:eastAsia="Times New Roman" w:hAnsi="Segoe UI" w:cs="Segoe UI"/>
-          <w:color w:val="24292E"/>
-          <w:lang w:eastAsia="en-GB"/>
-        </w:rPr>
-        <w:t>ToDoList</w:t>
-      </w:r>
-      <w:proofErr w:type="spellEnd"/>
-      <w:r>
-        <w:rPr>
-          <w:rFonts w:ascii="Segoe UI" w:eastAsia="Times New Roman" w:hAnsi="Segoe UI" w:cs="Segoe UI"/>
-          <w:color w:val="24292E"/>
-          <w:lang w:eastAsia="en-GB"/>
-        </w:rPr>
-        <w:t xml:space="preserve"> CLI so you can </w:t>
-      </w:r>
-      <w:r>
-        <w:rPr>
-          <w:rFonts w:ascii="Consolas" w:eastAsia="Times New Roman" w:hAnsi="Consolas" w:cs="Consolas"/>
-          <w:color w:val="24292E"/>
-          <w:sz w:val="20"/>
-          <w:szCs w:val="20"/>
-          <w:lang w:eastAsia="en-GB"/>
-        </w:rPr>
-        <w:t>CTRL + ALT + T</w:t>
-      </w:r>
-      <w:r>
-        <w:rPr>
-          <w:rFonts w:ascii="Segoe UI" w:eastAsia="Times New Roman" w:hAnsi="Segoe UI" w:cs="Segoe UI"/>
-          <w:color w:val="24292E"/>
-          <w:lang w:eastAsia="en-GB"/>
-        </w:rPr>
-        <w:t> and type "I NEED MILK" before your friend using "Super Notes App 3k" can even find their app.</w:t>
+        </w:rPr>
+        <w:t xml:space="preserve">What problem does this app solve? </w:t>
+      </w:r>
+    </w:p>
+    <w:p>
+      <w:pPr>
+        <w:shd w:val="clear" w:color="auto" w:fill="FFFFFF"/>
+        <w:rPr>
+          <w:rFonts w:ascii="Segoe UI" w:hAnsi="Segoe UI" w:cs="Segoe UI"/>
+          <w:color w:val="24292E"/>
+        </w:rPr>
+      </w:pPr>
+      <w:r>
+        <w:rPr>
+          <w:rFonts w:ascii="Segoe UI" w:hAnsi="Segoe UI" w:cs="Segoe UI"/>
+          <w:color w:val="24292E"/>
+        </w:rPr>
+        <w:t xml:space="preserve">This app doesn’t necessarily solve a problem… possibly boredom or </w:t>
+      </w:r>
+      <w:r>
+        <w:rPr>
+          <w:rFonts w:ascii="Segoe UI" w:hAnsi="Segoe UI" w:cs="Segoe UI"/>
+          <w:color w:val="24292E"/>
+        </w:rPr>
+        <w:t xml:space="preserve">lack of knowledge about Trump and Kanye’s twitter habits? </w:t>
       </w:r>
     </w:p>
     <w:p>
@@ -708,98 +852,68 @@
         <w:spacing w:before="360" w:after="240"/>
         <w:outlineLvl w:val="2"/>
         <w:rPr>
-          <w:rFonts w:ascii="Segoe UI" w:eastAsia="Times New Roman" w:hAnsi="Segoe UI" w:cs="Segoe UI"/>
+          <w:rFonts w:ascii="Segoe UI" w:hAnsi="Segoe UI" w:cs="Segoe UI"/>
           <w:b/>
           <w:bCs/>
           <w:color w:val="24292E"/>
           <w:sz w:val="30"/>
           <w:szCs w:val="30"/>
-          <w:lang w:eastAsia="en-GB"/>
-        </w:rPr>
-      </w:pPr>
-      <w:r>
-        <w:rPr>
-          <w:rFonts w:ascii="Segoe UI" w:eastAsia="Times New Roman" w:hAnsi="Segoe UI" w:cs="Segoe UI"/>
+        </w:rPr>
+      </w:pPr>
+      <w:r>
+        <w:rPr>
+          <w:rFonts w:ascii="Segoe UI" w:hAnsi="Segoe UI" w:cs="Segoe UI"/>
           <w:b/>
           <w:bCs/>
           <w:color w:val="24292E"/>
           <w:sz w:val="30"/>
           <w:szCs w:val="30"/>
-          <w:lang w:eastAsia="en-GB"/>
-        </w:rPr>
-        <w:t>Target audience and how they will use it</w:t>
-      </w:r>
-    </w:p>
-    <w:p>
-      <w:pPr>
-        <w:shd w:val="clear" w:color="auto" w:fill="FFFFFF"/>
-        <w:rPr>
-          <w:rFonts w:ascii="Segoe UI" w:eastAsia="Times New Roman" w:hAnsi="Segoe UI" w:cs="Segoe UI"/>
-          <w:color w:val="24292E"/>
-          <w:lang w:eastAsia="en-GB"/>
-        </w:rPr>
-      </w:pPr>
-      <w:r>
-        <w:rPr>
-          <w:rFonts w:ascii="Segoe UI" w:eastAsia="Times New Roman" w:hAnsi="Segoe UI" w:cs="Segoe UI"/>
-          <w:color w:val="24292E"/>
-          <w:lang w:eastAsia="en-GB"/>
-        </w:rPr>
-        <w:t xml:space="preserve">The target audience for this app is anyone that understands how to use the command line. If you can use the command line, then you can use </w:t>
-      </w:r>
-      <w:proofErr w:type="spellStart"/>
-      <w:r>
-        <w:rPr>
-          <w:rFonts w:ascii="Segoe UI" w:eastAsia="Times New Roman" w:hAnsi="Segoe UI" w:cs="Segoe UI"/>
-          <w:color w:val="24292E"/>
-          <w:lang w:eastAsia="en-GB"/>
-        </w:rPr>
-        <w:t>ToDoList</w:t>
-      </w:r>
-      <w:proofErr w:type="spellEnd"/>
-      <w:r>
-        <w:rPr>
-          <w:rFonts w:ascii="Segoe UI" w:eastAsia="Times New Roman" w:hAnsi="Segoe UI" w:cs="Segoe UI"/>
-          <w:color w:val="24292E"/>
-          <w:lang w:eastAsia="en-GB"/>
-        </w:rPr>
-        <w:t xml:space="preserve"> CLI. This target user will be going about their day-to-day tasks when they suddenly think or something they need to remember later. </w:t>
-      </w:r>
-      <w:r>
-        <w:rPr>
-          <w:rFonts w:ascii="Consolas" w:eastAsia="Times New Roman" w:hAnsi="Consolas" w:cs="Consolas"/>
-          <w:color w:val="24292E"/>
-          <w:sz w:val="20"/>
-          <w:szCs w:val="20"/>
-          <w:lang w:eastAsia="en-GB"/>
-        </w:rPr>
-        <w:t>CTRL + ALT + T</w:t>
-      </w:r>
-      <w:r>
-        <w:rPr>
-          <w:rFonts w:ascii="Segoe UI" w:eastAsia="Times New Roman" w:hAnsi="Segoe UI" w:cs="Segoe UI"/>
-          <w:color w:val="24292E"/>
-          <w:lang w:eastAsia="en-GB"/>
-        </w:rPr>
-        <w:t xml:space="preserve"> and write it down, </w:t>
-      </w:r>
-      <w:proofErr w:type="spellStart"/>
-      <w:r>
-        <w:rPr>
-          <w:rFonts w:ascii="Segoe UI" w:eastAsia="Times New Roman" w:hAnsi="Segoe UI" w:cs="Segoe UI"/>
-          <w:color w:val="24292E"/>
-          <w:lang w:eastAsia="en-GB"/>
-        </w:rPr>
-        <w:t>ToDoList</w:t>
-      </w:r>
-      <w:proofErr w:type="spellEnd"/>
-      <w:r>
-        <w:rPr>
-          <w:rFonts w:ascii="Segoe UI" w:eastAsia="Times New Roman" w:hAnsi="Segoe UI" w:cs="Segoe UI"/>
-          <w:color w:val="24292E"/>
-          <w:lang w:eastAsia="en-GB"/>
-        </w:rPr>
-        <w:t xml:space="preserve"> CLI is coming to your town.</w:t>
+        </w:rPr>
+        <w:t xml:space="preserve">Target audience </w:t>
+      </w:r>
+    </w:p>
+    <w:p>
+      <w:pPr>
+        <w:shd w:val="clear" w:color="auto" w:fill="FFFFFF"/>
+        <w:rPr>
+          <w:rFonts w:ascii="Segoe UI" w:hAnsi="Segoe UI" w:cs="Segoe UI"/>
+          <w:color w:val="24292E"/>
+        </w:rPr>
+      </w:pPr>
+      <w:r>
+        <w:rPr>
+          <w:rFonts w:ascii="Segoe UI" w:hAnsi="Segoe UI" w:cs="Segoe UI"/>
+          <w:color w:val="24292E"/>
+        </w:rPr>
+        <w:t>This is a fun tongue-in-cheek app</w:t>
+      </w:r>
+      <w:r>
+        <w:rPr>
+          <w:rFonts w:ascii="Segoe UI" w:hAnsi="Segoe UI" w:cs="Segoe UI"/>
+          <w:color w:val="24292E"/>
+        </w:rPr>
+        <w:t xml:space="preserve"> to entertain users and allow them to test their knowledge about popular culture figures. </w:t>
+      </w:r>
+      <w:r>
+        <w:rPr>
+          <w:rFonts w:ascii="Segoe UI" w:hAnsi="Segoe UI" w:cs="Segoe UI"/>
+          <w:color w:val="24292E"/>
+        </w:rPr>
+        <w:t xml:space="preserve">It is designed to be played by users with minimal to no knowledge of the command line, as they only have to answer simple prompts. </w:t>
+      </w:r>
+      <w:r>
+        <w:rPr>
+          <w:rFonts w:ascii="Segoe UI" w:hAnsi="Segoe UI" w:cs="Segoe UI"/>
+          <w:color w:val="24292E"/>
+        </w:rPr>
+        <w:t xml:space="preserve">Users who have never heard of Trump of Kanye can still play, </w:t>
+      </w:r>
+      <w:r>
+        <w:rPr>
+          <w:rFonts w:ascii="Segoe UI" w:hAnsi="Segoe UI" w:cs="Segoe UI"/>
+          <w:color w:val="24292E"/>
+        </w:rPr>
+        <w:t>as there are only two options to pick from so they still have a chance of being right.</w:t>
       </w:r>
     </w:p>
     <w:p>
@@ -808,38 +922,35 @@
         <w:spacing w:before="360" w:after="240"/>
         <w:outlineLvl w:val="1"/>
         <w:rPr>
-          <w:rFonts w:ascii="Segoe UI" w:eastAsia="Times New Roman" w:hAnsi="Segoe UI" w:cs="Segoe UI"/>
+          <w:rFonts w:ascii="Segoe UI" w:hAnsi="Segoe UI" w:cs="Segoe UI"/>
           <w:b/>
           <w:bCs/>
           <w:color w:val="24292E"/>
           <w:sz w:val="36"/>
           <w:szCs w:val="36"/>
-          <w:lang w:eastAsia="en-GB"/>
         </w:rPr>
       </w:pPr>
       <w:proofErr w:type="spellStart"/>
       <w:r>
         <w:rPr>
-          <w:rFonts w:ascii="Segoe UI" w:eastAsia="Times New Roman" w:hAnsi="Segoe UI" w:cs="Segoe UI"/>
+          <w:rFonts w:ascii="Segoe UI" w:hAnsi="Segoe UI" w:cs="Segoe UI"/>
           <w:b/>
           <w:bCs/>
           <w:color w:val="24292E"/>
           <w:sz w:val="36"/>
           <w:szCs w:val="36"/>
-          <w:lang w:eastAsia="en-GB"/>
         </w:rPr>
         <w:t>ToDoList</w:t>
       </w:r>
       <w:proofErr w:type="spellEnd"/>
       <w:r>
         <w:rPr>
-          <w:rFonts w:ascii="Segoe UI" w:eastAsia="Times New Roman" w:hAnsi="Segoe UI" w:cs="Segoe UI"/>
+          <w:rFonts w:ascii="Segoe UI" w:hAnsi="Segoe UI" w:cs="Segoe UI"/>
           <w:b/>
           <w:bCs/>
           <w:color w:val="24292E"/>
           <w:sz w:val="36"/>
           <w:szCs w:val="36"/>
-          <w:lang w:eastAsia="en-GB"/>
         </w:rPr>
         <w:t xml:space="preserve"> CLI Features</w:t>
       </w:r>
@@ -847,28 +958,79 @@
     <w:p>
       <w:pPr>
         <w:shd w:val="clear" w:color="auto" w:fill="FFFFFF"/>
+        <w:spacing w:before="360" w:after="240"/>
+        <w:outlineLvl w:val="1"/>
+        <w:rPr>
+          <w:rFonts w:ascii="Segoe UI" w:hAnsi="Segoe UI" w:cs="Segoe UI"/>
+          <w:color w:val="24292E"/>
+        </w:rPr>
+      </w:pPr>
+      <w:r>
+        <w:rPr>
+          <w:rFonts w:ascii="Segoe UI" w:hAnsi="Segoe UI" w:cs="Segoe UI"/>
+          <w:color w:val="24292E"/>
+        </w:rPr>
+        <w:t>Variables</w:t>
+      </w:r>
+    </w:p>
+    <w:p>
+      <w:pPr>
+        <w:shd w:val="clear" w:color="auto" w:fill="FFFFFF"/>
+        <w:spacing w:before="360" w:after="240"/>
+        <w:outlineLvl w:val="1"/>
+        <w:rPr>
+          <w:rFonts w:ascii="Segoe UI" w:hAnsi="Segoe UI" w:cs="Segoe UI"/>
+          <w:color w:val="24292E"/>
+        </w:rPr>
+      </w:pPr>
+      <w:r>
+        <w:rPr>
+          <w:rFonts w:ascii="Segoe UI" w:hAnsi="Segoe UI" w:cs="Segoe UI"/>
+          <w:color w:val="24292E"/>
+        </w:rPr>
+        <w:t xml:space="preserve">Loops </w:t>
+      </w:r>
+    </w:p>
+    <w:p>
+      <w:pPr>
+        <w:shd w:val="clear" w:color="auto" w:fill="FFFFFF"/>
+        <w:spacing w:before="360" w:after="240"/>
+        <w:outlineLvl w:val="1"/>
+        <w:rPr>
+          <w:rFonts w:ascii="Segoe UI" w:hAnsi="Segoe UI" w:cs="Segoe UI"/>
+          <w:color w:val="24292E"/>
+        </w:rPr>
+      </w:pPr>
+      <w:r>
+        <w:rPr>
+          <w:rFonts w:ascii="Segoe UI" w:hAnsi="Segoe UI" w:cs="Segoe UI"/>
+          <w:color w:val="24292E"/>
+        </w:rPr>
+        <w:t>Input and Output</w:t>
+      </w:r>
+    </w:p>
+    <w:p>
+      <w:pPr>
+        <w:shd w:val="clear" w:color="auto" w:fill="FFFFFF"/>
         <w:spacing w:after="240"/>
         <w:rPr>
-          <w:rFonts w:ascii="Segoe UI" w:eastAsia="Times New Roman" w:hAnsi="Segoe UI" w:cs="Segoe UI"/>
-          <w:color w:val="24292E"/>
-          <w:lang w:eastAsia="en-GB"/>
+          <w:rFonts w:ascii="Segoe UI" w:hAnsi="Segoe UI" w:cs="Segoe UI"/>
+          <w:color w:val="24292E"/>
         </w:rPr>
       </w:pPr>
       <w:proofErr w:type="spellStart"/>
       <w:r>
         <w:rPr>
-          <w:rFonts w:ascii="Segoe UI" w:eastAsia="Times New Roman" w:hAnsi="Segoe UI" w:cs="Segoe UI"/>
-          <w:color w:val="24292E"/>
-          <w:lang w:eastAsia="en-GB"/>
+          <w:rFonts w:ascii="Segoe UI" w:hAnsi="Segoe UI" w:cs="Segoe UI"/>
+          <w:color w:val="24292E"/>
         </w:rPr>
         <w:t>ToDoList</w:t>
       </w:r>
       <w:proofErr w:type="spellEnd"/>
       <w:r>
         <w:rPr>
-          <w:rFonts w:ascii="Segoe UI" w:eastAsia="Times New Roman" w:hAnsi="Segoe UI" w:cs="Segoe UI"/>
-          <w:color w:val="24292E"/>
-          <w:lang w:eastAsia="en-GB"/>
+          <w:rFonts w:ascii="Segoe UI" w:hAnsi="Segoe UI" w:cs="Segoe UI"/>
+          <w:color w:val="24292E"/>
         </w:rPr>
         <w:t xml:space="preserve"> CLI has all the featured necessary for a premier notes application.</w:t>
       </w:r>
@@ -882,34 +1044,30 @@
         <w:shd w:val="clear" w:color="auto" w:fill="FFFFFF"/>
         <w:spacing w:before="100" w:beforeAutospacing="1" w:after="100" w:afterAutospacing="1"/>
         <w:rPr>
-          <w:rFonts w:ascii="Segoe UI" w:eastAsia="Times New Roman" w:hAnsi="Segoe UI" w:cs="Segoe UI"/>
-          <w:color w:val="24292E"/>
-          <w:lang w:eastAsia="en-GB"/>
-        </w:rPr>
-      </w:pPr>
-      <w:r>
-        <w:rPr>
-          <w:rFonts w:ascii="Segoe UI" w:eastAsia="Times New Roman" w:hAnsi="Segoe UI" w:cs="Segoe UI"/>
-          <w:color w:val="24292E"/>
-          <w:lang w:eastAsia="en-GB"/>
+          <w:rFonts w:ascii="Segoe UI" w:hAnsi="Segoe UI" w:cs="Segoe UI"/>
+          <w:color w:val="24292E"/>
+        </w:rPr>
+      </w:pPr>
+      <w:r>
+        <w:rPr>
+          <w:rFonts w:ascii="Segoe UI" w:hAnsi="Segoe UI" w:cs="Segoe UI"/>
+          <w:color w:val="24292E"/>
         </w:rPr>
         <w:t xml:space="preserve">The interactive menu. A </w:t>
       </w:r>
       <w:proofErr w:type="spellStart"/>
       <w:r>
         <w:rPr>
-          <w:rFonts w:ascii="Segoe UI" w:eastAsia="Times New Roman" w:hAnsi="Segoe UI" w:cs="Segoe UI"/>
-          <w:color w:val="24292E"/>
-          <w:lang w:eastAsia="en-GB"/>
+          <w:rFonts w:ascii="Segoe UI" w:hAnsi="Segoe UI" w:cs="Segoe UI"/>
+          <w:color w:val="24292E"/>
         </w:rPr>
         <w:t>self explanatory</w:t>
       </w:r>
       <w:proofErr w:type="spellEnd"/>
       <w:r>
         <w:rPr>
-          <w:rFonts w:ascii="Segoe UI" w:eastAsia="Times New Roman" w:hAnsi="Segoe UI" w:cs="Segoe UI"/>
-          <w:color w:val="24292E"/>
-          <w:lang w:eastAsia="en-GB"/>
+          <w:rFonts w:ascii="Segoe UI" w:hAnsi="Segoe UI" w:cs="Segoe UI"/>
+          <w:color w:val="24292E"/>
         </w:rPr>
         <w:t xml:space="preserve"> menu in your terminal guiding your navigation with simple text inputs from the user.</w:t>
       </w:r>
@@ -923,16 +1081,14 @@
         <w:shd w:val="clear" w:color="auto" w:fill="FFFFFF"/>
         <w:spacing w:before="60" w:after="100" w:afterAutospacing="1"/>
         <w:rPr>
-          <w:rFonts w:ascii="Segoe UI" w:eastAsia="Times New Roman" w:hAnsi="Segoe UI" w:cs="Segoe UI"/>
-          <w:color w:val="24292E"/>
-          <w:lang w:eastAsia="en-GB"/>
-        </w:rPr>
-      </w:pPr>
-      <w:r>
-        <w:rPr>
-          <w:rFonts w:ascii="Segoe UI" w:eastAsia="Times New Roman" w:hAnsi="Segoe UI" w:cs="Segoe UI"/>
-          <w:color w:val="24292E"/>
-          <w:lang w:eastAsia="en-GB"/>
+          <w:rFonts w:ascii="Segoe UI" w:hAnsi="Segoe UI" w:cs="Segoe UI"/>
+          <w:color w:val="24292E"/>
+        </w:rPr>
+      </w:pPr>
+      <w:r>
+        <w:rPr>
+          <w:rFonts w:ascii="Segoe UI" w:hAnsi="Segoe UI" w:cs="Segoe UI"/>
+          <w:color w:val="24292E"/>
         </w:rPr>
         <w:t>New - The most important feature of the app, the ability to create your own notes and have the app save them.</w:t>
       </w:r>
@@ -946,16 +1102,14 @@
         <w:shd w:val="clear" w:color="auto" w:fill="FFFFFF"/>
         <w:spacing w:before="60" w:after="100" w:afterAutospacing="1"/>
         <w:rPr>
-          <w:rFonts w:ascii="Segoe UI" w:eastAsia="Times New Roman" w:hAnsi="Segoe UI" w:cs="Segoe UI"/>
-          <w:color w:val="24292E"/>
-          <w:lang w:eastAsia="en-GB"/>
-        </w:rPr>
-      </w:pPr>
-      <w:r>
-        <w:rPr>
-          <w:rFonts w:ascii="Segoe UI" w:eastAsia="Times New Roman" w:hAnsi="Segoe UI" w:cs="Segoe UI"/>
-          <w:color w:val="24292E"/>
-          <w:lang w:eastAsia="en-GB"/>
+          <w:rFonts w:ascii="Segoe UI" w:hAnsi="Segoe UI" w:cs="Segoe UI"/>
+          <w:color w:val="24292E"/>
+        </w:rPr>
+      </w:pPr>
+      <w:r>
+        <w:rPr>
+          <w:rFonts w:ascii="Segoe UI" w:hAnsi="Segoe UI" w:cs="Segoe UI"/>
+          <w:color w:val="24292E"/>
         </w:rPr>
         <w:t>List - Easy accessibility to read notes you have previously saved.</w:t>
       </w:r>
@@ -969,16 +1123,14 @@
         <w:shd w:val="clear" w:color="auto" w:fill="FFFFFF"/>
         <w:spacing w:before="60" w:after="100" w:afterAutospacing="1"/>
         <w:rPr>
-          <w:rFonts w:ascii="Segoe UI" w:eastAsia="Times New Roman" w:hAnsi="Segoe UI" w:cs="Segoe UI"/>
-          <w:color w:val="24292E"/>
-          <w:lang w:eastAsia="en-GB"/>
-        </w:rPr>
-      </w:pPr>
-      <w:r>
-        <w:rPr>
-          <w:rFonts w:ascii="Segoe UI" w:eastAsia="Times New Roman" w:hAnsi="Segoe UI" w:cs="Segoe UI"/>
-          <w:color w:val="24292E"/>
-          <w:lang w:eastAsia="en-GB"/>
+          <w:rFonts w:ascii="Segoe UI" w:hAnsi="Segoe UI" w:cs="Segoe UI"/>
+          <w:color w:val="24292E"/>
+        </w:rPr>
+      </w:pPr>
+      <w:r>
+        <w:rPr>
+          <w:rFonts w:ascii="Segoe UI" w:hAnsi="Segoe UI" w:cs="Segoe UI"/>
+          <w:color w:val="24292E"/>
         </w:rPr>
         <w:t>Show - View a specific note that has been previously written for closer inspection.</w:t>
       </w:r>
@@ -992,16 +1144,14 @@
         <w:shd w:val="clear" w:color="auto" w:fill="FFFFFF"/>
         <w:spacing w:before="60" w:after="100" w:afterAutospacing="1"/>
         <w:rPr>
-          <w:rFonts w:ascii="Segoe UI" w:eastAsia="Times New Roman" w:hAnsi="Segoe UI" w:cs="Segoe UI"/>
-          <w:color w:val="24292E"/>
-          <w:lang w:eastAsia="en-GB"/>
-        </w:rPr>
-      </w:pPr>
-      <w:r>
-        <w:rPr>
-          <w:rFonts w:ascii="Segoe UI" w:eastAsia="Times New Roman" w:hAnsi="Segoe UI" w:cs="Segoe UI"/>
-          <w:color w:val="24292E"/>
-          <w:lang w:eastAsia="en-GB"/>
+          <w:rFonts w:ascii="Segoe UI" w:hAnsi="Segoe UI" w:cs="Segoe UI"/>
+          <w:color w:val="24292E"/>
+        </w:rPr>
+      </w:pPr>
+      <w:r>
+        <w:rPr>
+          <w:rFonts w:ascii="Segoe UI" w:hAnsi="Segoe UI" w:cs="Segoe UI"/>
+          <w:color w:val="24292E"/>
         </w:rPr>
         <w:t>Update - Ability to update or edit notes that have been previously created.</w:t>
       </w:r>
@@ -1015,16 +1165,14 @@
         <w:shd w:val="clear" w:color="auto" w:fill="FFFFFF"/>
         <w:spacing w:before="60" w:after="100" w:afterAutospacing="1"/>
         <w:rPr>
-          <w:rFonts w:ascii="Segoe UI" w:eastAsia="Times New Roman" w:hAnsi="Segoe UI" w:cs="Segoe UI"/>
-          <w:color w:val="24292E"/>
-          <w:lang w:eastAsia="en-GB"/>
-        </w:rPr>
-      </w:pPr>
-      <w:r>
-        <w:rPr>
-          <w:rFonts w:ascii="Segoe UI" w:eastAsia="Times New Roman" w:hAnsi="Segoe UI" w:cs="Segoe UI"/>
-          <w:color w:val="24292E"/>
-          <w:lang w:eastAsia="en-GB"/>
+          <w:rFonts w:ascii="Segoe UI" w:hAnsi="Segoe UI" w:cs="Segoe UI"/>
+          <w:color w:val="24292E"/>
+        </w:rPr>
+      </w:pPr>
+      <w:r>
+        <w:rPr>
+          <w:rFonts w:ascii="Segoe UI" w:hAnsi="Segoe UI" w:cs="Segoe UI"/>
+          <w:color w:val="24292E"/>
         </w:rPr>
         <w:t>Delete - Specify which note you would like to delete and it will be removed from the app.</w:t>
       </w:r>
@@ -1035,24 +1183,22 @@
         <w:spacing w:before="360" w:after="240"/>
         <w:outlineLvl w:val="1"/>
         <w:rPr>
-          <w:rFonts w:ascii="Segoe UI" w:eastAsia="Times New Roman" w:hAnsi="Segoe UI" w:cs="Segoe UI"/>
+          <w:rFonts w:ascii="Segoe UI" w:hAnsi="Segoe UI" w:cs="Segoe UI"/>
           <w:b/>
           <w:bCs/>
           <w:color w:val="24292E"/>
           <w:sz w:val="36"/>
           <w:szCs w:val="36"/>
-          <w:lang w:eastAsia="en-GB"/>
-        </w:rPr>
-      </w:pPr>
-      <w:r>
-        <w:rPr>
-          <w:rFonts w:ascii="Segoe UI" w:eastAsia="Times New Roman" w:hAnsi="Segoe UI" w:cs="Segoe UI"/>
+        </w:rPr>
+      </w:pPr>
+      <w:r>
+        <w:rPr>
+          <w:rFonts w:ascii="Segoe UI" w:hAnsi="Segoe UI" w:cs="Segoe UI"/>
           <w:b/>
           <w:bCs/>
           <w:color w:val="24292E"/>
           <w:sz w:val="36"/>
           <w:szCs w:val="36"/>
-          <w:lang w:eastAsia="en-GB"/>
         </w:rPr>
         <w:t>An outline of user interaction</w:t>
       </w:r>
@@ -1062,99 +1208,81 @@
         <w:shd w:val="clear" w:color="auto" w:fill="FFFFFF"/>
         <w:spacing w:after="240"/>
         <w:rPr>
-          <w:rFonts w:ascii="Segoe UI" w:eastAsia="Times New Roman" w:hAnsi="Segoe UI" w:cs="Segoe UI"/>
-          <w:color w:val="24292E"/>
-          <w:lang w:eastAsia="en-GB"/>
-        </w:rPr>
-      </w:pPr>
-      <w:r>
-        <w:rPr>
-          <w:rFonts w:ascii="Segoe UI" w:eastAsia="Times New Roman" w:hAnsi="Segoe UI" w:cs="Segoe UI"/>
-          <w:color w:val="24292E"/>
-          <w:lang w:eastAsia="en-GB"/>
-        </w:rPr>
+          <w:rFonts w:ascii="Segoe UI" w:hAnsi="Segoe UI" w:cs="Segoe UI"/>
+          <w:color w:val="24292E"/>
+        </w:rPr>
+      </w:pPr>
+      <w:r>
+        <w:rPr>
+          <w:rFonts w:ascii="Segoe UI" w:hAnsi="Segoe UI" w:cs="Segoe UI"/>
+          <w:color w:val="24292E"/>
+        </w:rPr>
+        <w:lastRenderedPageBreak/>
         <w:t xml:space="preserve">When the user first launches the </w:t>
       </w:r>
       <w:proofErr w:type="gramStart"/>
       <w:r>
         <w:rPr>
-          <w:rFonts w:ascii="Segoe UI" w:eastAsia="Times New Roman" w:hAnsi="Segoe UI" w:cs="Segoe UI"/>
-          <w:color w:val="24292E"/>
-          <w:lang w:eastAsia="en-GB"/>
+          <w:rFonts w:ascii="Segoe UI" w:hAnsi="Segoe UI" w:cs="Segoe UI"/>
+          <w:color w:val="24292E"/>
         </w:rPr>
         <w:t>application</w:t>
       </w:r>
       <w:proofErr w:type="gramEnd"/>
       <w:r>
         <w:rPr>
-          <w:rFonts w:ascii="Segoe UI" w:eastAsia="Times New Roman" w:hAnsi="Segoe UI" w:cs="Segoe UI"/>
-          <w:color w:val="24292E"/>
-          <w:lang w:eastAsia="en-GB"/>
+          <w:rFonts w:ascii="Segoe UI" w:hAnsi="Segoe UI" w:cs="Segoe UI"/>
+          <w:color w:val="24292E"/>
         </w:rPr>
         <w:t xml:space="preserve"> they will be greeted with a very simple, clear and </w:t>
       </w:r>
       <w:proofErr w:type="spellStart"/>
       <w:r>
         <w:rPr>
-          <w:rFonts w:ascii="Segoe UI" w:eastAsia="Times New Roman" w:hAnsi="Segoe UI" w:cs="Segoe UI"/>
-          <w:color w:val="24292E"/>
-          <w:lang w:eastAsia="en-GB"/>
+          <w:rFonts w:ascii="Segoe UI" w:hAnsi="Segoe UI" w:cs="Segoe UI"/>
+          <w:color w:val="24292E"/>
         </w:rPr>
         <w:t>consise</w:t>
       </w:r>
       <w:proofErr w:type="spellEnd"/>
       <w:r>
         <w:rPr>
-          <w:rFonts w:ascii="Segoe UI" w:eastAsia="Times New Roman" w:hAnsi="Segoe UI" w:cs="Segoe UI"/>
-          <w:color w:val="24292E"/>
-          <w:lang w:eastAsia="en-GB"/>
+          <w:rFonts w:ascii="Segoe UI" w:hAnsi="Segoe UI" w:cs="Segoe UI"/>
+          <w:color w:val="24292E"/>
         </w:rPr>
         <w:t xml:space="preserve"> menu that should be self-</w:t>
       </w:r>
       <w:proofErr w:type="spellStart"/>
       <w:r>
         <w:rPr>
-          <w:rFonts w:ascii="Segoe UI" w:eastAsia="Times New Roman" w:hAnsi="Segoe UI" w:cs="Segoe UI"/>
-          <w:color w:val="24292E"/>
-          <w:lang w:eastAsia="en-GB"/>
+          <w:rFonts w:ascii="Segoe UI" w:hAnsi="Segoe UI" w:cs="Segoe UI"/>
+          <w:color w:val="24292E"/>
         </w:rPr>
         <w:t>explantory</w:t>
       </w:r>
       <w:proofErr w:type="spellEnd"/>
       <w:r>
         <w:rPr>
-          <w:rFonts w:ascii="Segoe UI" w:eastAsia="Times New Roman" w:hAnsi="Segoe UI" w:cs="Segoe UI"/>
-          <w:color w:val="24292E"/>
-          <w:lang w:eastAsia="en-GB"/>
+          <w:rFonts w:ascii="Segoe UI" w:hAnsi="Segoe UI" w:cs="Segoe UI"/>
+          <w:color w:val="24292E"/>
         </w:rPr>
         <w:t xml:space="preserve">. If the user is still after further clarification on what they should do, they can select the help option which will provide them with a detailed </w:t>
       </w:r>
       <w:proofErr w:type="spellStart"/>
       <w:r>
         <w:rPr>
-          <w:rFonts w:ascii="Segoe UI" w:eastAsia="Times New Roman" w:hAnsi="Segoe UI" w:cs="Segoe UI"/>
-          <w:color w:val="24292E"/>
-          <w:lang w:eastAsia="en-GB"/>
+          <w:rFonts w:ascii="Segoe UI" w:hAnsi="Segoe UI" w:cs="Segoe UI"/>
+          <w:color w:val="24292E"/>
         </w:rPr>
         <w:t>beakdown</w:t>
       </w:r>
       <w:proofErr w:type="spellEnd"/>
       <w:r>
         <w:rPr>
-          <w:rFonts w:ascii="Segoe UI" w:eastAsia="Times New Roman" w:hAnsi="Segoe UI" w:cs="Segoe UI"/>
-          <w:color w:val="24292E"/>
-          <w:lang w:eastAsia="en-GB"/>
-        </w:rPr>
-        <w:t xml:space="preserve"> of the menu options available. Each feature can be easily used by selecting it from the main menu. Show, Update and Delete also require an ID number to be inputted for their functionality to be accessed. If these ID's are forgotten, the user can simply use the List feature to view them again. At any time if the user incorrectly inputs something, or attempts to input nothing for a note, </w:t>
-      </w:r>
-      <w:r>
-        <w:rPr>
-          <w:rFonts w:ascii="Segoe UI" w:eastAsia="Times New Roman" w:hAnsi="Segoe UI" w:cs="Segoe UI"/>
-          <w:color w:val="24292E"/>
-          <w:lang w:eastAsia="en-GB"/>
-        </w:rPr>
-        <w:lastRenderedPageBreak/>
-        <w:t>the system will give them a message telling them what the exact issue was and how they can resolve it.</w:t>
+          <w:rFonts w:ascii="Segoe UI" w:hAnsi="Segoe UI" w:cs="Segoe UI"/>
+          <w:color w:val="24292E"/>
+        </w:rPr>
+        <w:t xml:space="preserve"> of the menu options available. Each feature can be easily used by selecting it from the main menu. Show, Update and Delete also require an ID number to be inputted for their functionality to be accessed. If these ID's are forgotten, the user can simply use the List feature to view them again. At any time if the user incorrectly inputs something, or attempts to input nothing for a note, the system will give them a message telling them what the exact issue was and how they can resolve it.</w:t>
       </w:r>
     </w:p>
     <w:p>
@@ -1163,24 +1291,22 @@
         <w:spacing w:before="360" w:after="240"/>
         <w:outlineLvl w:val="1"/>
         <w:rPr>
-          <w:rFonts w:ascii="Segoe UI" w:eastAsia="Times New Roman" w:hAnsi="Segoe UI" w:cs="Segoe UI"/>
+          <w:rFonts w:ascii="Segoe UI" w:hAnsi="Segoe UI" w:cs="Segoe UI"/>
           <w:b/>
           <w:bCs/>
           <w:color w:val="24292E"/>
           <w:sz w:val="36"/>
           <w:szCs w:val="36"/>
-          <w:lang w:eastAsia="en-GB"/>
-        </w:rPr>
-      </w:pPr>
-      <w:r>
-        <w:rPr>
-          <w:rFonts w:ascii="Segoe UI" w:eastAsia="Times New Roman" w:hAnsi="Segoe UI" w:cs="Segoe UI"/>
+        </w:rPr>
+      </w:pPr>
+      <w:r>
+        <w:rPr>
+          <w:rFonts w:ascii="Segoe UI" w:hAnsi="Segoe UI" w:cs="Segoe UI"/>
           <w:b/>
           <w:bCs/>
           <w:color w:val="24292E"/>
           <w:sz w:val="36"/>
           <w:szCs w:val="36"/>
-          <w:lang w:eastAsia="en-GB"/>
         </w:rPr>
         <w:t>Control flow diagram for the app</w:t>
       </w:r>
@@ -1190,17 +1316,15 @@
         <w:shd w:val="clear" w:color="auto" w:fill="FFFFFF"/>
         <w:spacing w:after="240"/>
         <w:rPr>
-          <w:rFonts w:ascii="Segoe UI" w:eastAsia="Times New Roman" w:hAnsi="Segoe UI" w:cs="Segoe UI"/>
-          <w:color w:val="24292E"/>
-          <w:lang w:eastAsia="en-GB"/>
-        </w:rPr>
-      </w:pPr>
-      <w:r>
-        <w:rPr>
-          <w:rFonts w:ascii="Segoe UI" w:eastAsia="Times New Roman" w:hAnsi="Segoe UI" w:cs="Segoe UI"/>
+          <w:rFonts w:ascii="Segoe UI" w:hAnsi="Segoe UI" w:cs="Segoe UI"/>
+          <w:color w:val="24292E"/>
+        </w:rPr>
+      </w:pPr>
+      <w:r>
+        <w:rPr>
+          <w:rFonts w:ascii="Segoe UI" w:hAnsi="Segoe UI" w:cs="Segoe UI"/>
           <w:noProof/>
           <w:color w:val="0000FF"/>
-          <w:lang w:eastAsia="en-GB"/>
         </w:rPr>
         <w:drawing>
           <wp:inline distT="0" distB="0" distL="0" distR="0" wp14:anchorId="0A580EE6" wp14:editId="40C643E3">
@@ -1262,24 +1386,22 @@
         <w:spacing w:before="360" w:after="240"/>
         <w:outlineLvl w:val="1"/>
         <w:rPr>
-          <w:rFonts w:ascii="Segoe UI" w:eastAsia="Times New Roman" w:hAnsi="Segoe UI" w:cs="Segoe UI"/>
+          <w:rFonts w:ascii="Segoe UI" w:hAnsi="Segoe UI" w:cs="Segoe UI"/>
           <w:b/>
           <w:bCs/>
           <w:color w:val="24292E"/>
           <w:sz w:val="36"/>
           <w:szCs w:val="36"/>
-          <w:lang w:eastAsia="en-GB"/>
-        </w:rPr>
-      </w:pPr>
-      <w:r>
-        <w:rPr>
-          <w:rFonts w:ascii="Segoe UI" w:eastAsia="Times New Roman" w:hAnsi="Segoe UI" w:cs="Segoe UI"/>
+        </w:rPr>
+      </w:pPr>
+      <w:r>
+        <w:rPr>
+          <w:rFonts w:ascii="Segoe UI" w:hAnsi="Segoe UI" w:cs="Segoe UI"/>
           <w:b/>
           <w:bCs/>
           <w:color w:val="24292E"/>
           <w:sz w:val="36"/>
           <w:szCs w:val="36"/>
-          <w:lang w:eastAsia="en-GB"/>
         </w:rPr>
         <w:t>Implementation plan - Trello</w:t>
       </w:r>
@@ -1289,25 +1411,22 @@
         <w:shd w:val="clear" w:color="auto" w:fill="FFFFFF"/>
         <w:spacing w:after="240"/>
         <w:rPr>
-          <w:rFonts w:ascii="Segoe UI" w:eastAsia="Times New Roman" w:hAnsi="Segoe UI" w:cs="Segoe UI"/>
-          <w:color w:val="24292E"/>
-          <w:lang w:eastAsia="en-GB"/>
-        </w:rPr>
-      </w:pPr>
-      <w:r>
-        <w:rPr>
-          <w:rFonts w:ascii="Segoe UI" w:eastAsia="Times New Roman" w:hAnsi="Segoe UI" w:cs="Segoe UI"/>
-          <w:color w:val="24292E"/>
-          <w:lang w:eastAsia="en-GB"/>
+          <w:rFonts w:ascii="Segoe UI" w:hAnsi="Segoe UI" w:cs="Segoe UI"/>
+          <w:color w:val="24292E"/>
+        </w:rPr>
+      </w:pPr>
+      <w:r>
+        <w:rPr>
+          <w:rFonts w:ascii="Segoe UI" w:hAnsi="Segoe UI" w:cs="Segoe UI"/>
+          <w:color w:val="24292E"/>
         </w:rPr>
         <w:t>Link to the live Trello board is </w:t>
       </w:r>
       <w:hyperlink r:id="rId18" w:history="1">
         <w:r>
           <w:rPr>
-            <w:rFonts w:ascii="Segoe UI" w:eastAsia="Times New Roman" w:hAnsi="Segoe UI" w:cs="Segoe UI"/>
+            <w:rFonts w:ascii="Segoe UI" w:hAnsi="Segoe UI" w:cs="Segoe UI"/>
             <w:color w:val="0000FF"/>
-            <w:lang w:eastAsia="en-GB"/>
           </w:rPr>
           <w:t>here</w:t>
         </w:r>
@@ -1318,25 +1437,30 @@
         <w:shd w:val="clear" w:color="auto" w:fill="FFFFFF"/>
         <w:spacing w:after="240"/>
         <w:rPr>
-          <w:rFonts w:ascii="Segoe UI" w:eastAsia="Times New Roman" w:hAnsi="Segoe UI" w:cs="Segoe UI"/>
-          <w:color w:val="24292E"/>
-          <w:lang w:eastAsia="en-GB"/>
-        </w:rPr>
-      </w:pPr>
-      <w:r>
-        <w:rPr>
-          <w:rFonts w:ascii="Segoe UI" w:eastAsia="Times New Roman" w:hAnsi="Segoe UI" w:cs="Segoe UI"/>
-          <w:color w:val="24292E"/>
-          <w:lang w:eastAsia="en-GB"/>
-        </w:rPr>
-        <w:t>The below two images are from my initial Trello plan. I've set myself acceptable timeframes to complete each task, allowing for extra days before the project is due for any complications or extra features I may want to add. This initial plan changed a few times as I edited my board to better fit the exact scope of the project. An MVP was the main goal of the process, while also keeping in mind design elements that I wanted to add to make the project more appealing. Further screenshots of my Trello board as it was updated day to day are located </w:t>
+          <w:rFonts w:ascii="Segoe UI" w:hAnsi="Segoe UI" w:cs="Segoe UI"/>
+          <w:color w:val="24292E"/>
+        </w:rPr>
+      </w:pPr>
+      <w:r>
+        <w:rPr>
+          <w:rFonts w:ascii="Segoe UI" w:hAnsi="Segoe UI" w:cs="Segoe UI"/>
+          <w:color w:val="24292E"/>
+        </w:rPr>
+        <w:t xml:space="preserve">The below two images are from my initial Trello plan. I've set myself acceptable timeframes to complete each task, allowing for extra days before the project is due for any complications or extra features I may want to add. This initial plan changed a </w:t>
+      </w:r>
+      <w:r>
+        <w:rPr>
+          <w:rFonts w:ascii="Segoe UI" w:hAnsi="Segoe UI" w:cs="Segoe UI"/>
+          <w:color w:val="24292E"/>
+        </w:rPr>
+        <w:lastRenderedPageBreak/>
+        <w:t>few times as I edited my board to better fit the exact scope of the project. An MVP was the main goal of the process, while also keeping in mind design elements that I wanted to add to make the project more appealing. Further screenshots of my Trello board as it was updated day to day are located </w:t>
       </w:r>
       <w:hyperlink r:id="rId19" w:history="1">
         <w:r>
           <w:rPr>
-            <w:rFonts w:ascii="Segoe UI" w:eastAsia="Times New Roman" w:hAnsi="Segoe UI" w:cs="Segoe UI"/>
+            <w:rFonts w:ascii="Segoe UI" w:hAnsi="Segoe UI" w:cs="Segoe UI"/>
             <w:color w:val="0000FF"/>
-            <w:lang w:eastAsia="en-GB"/>
           </w:rPr>
           <w:t>here</w:t>
         </w:r>
@@ -1347,19 +1471,16 @@
         <w:shd w:val="clear" w:color="auto" w:fill="FFFFFF"/>
         <w:spacing w:after="240"/>
         <w:rPr>
-          <w:rFonts w:ascii="Segoe UI" w:eastAsia="Times New Roman" w:hAnsi="Segoe UI" w:cs="Segoe UI"/>
-          <w:color w:val="24292E"/>
-          <w:lang w:eastAsia="en-GB"/>
-        </w:rPr>
-      </w:pPr>
-      <w:r>
-        <w:rPr>
-          <w:rFonts w:ascii="Segoe UI" w:eastAsia="Times New Roman" w:hAnsi="Segoe UI" w:cs="Segoe UI"/>
+          <w:rFonts w:ascii="Segoe UI" w:hAnsi="Segoe UI" w:cs="Segoe UI"/>
+          <w:color w:val="24292E"/>
+        </w:rPr>
+      </w:pPr>
+      <w:r>
+        <w:rPr>
+          <w:rFonts w:ascii="Segoe UI" w:hAnsi="Segoe UI" w:cs="Segoe UI"/>
           <w:noProof/>
           <w:color w:val="0000FF"/>
-          <w:lang w:eastAsia="en-GB"/>
-        </w:rPr>
-        <w:lastRenderedPageBreak/>
+        </w:rPr>
         <w:drawing>
           <wp:inline distT="0" distB="0" distL="0" distR="0" wp14:anchorId="6F404E84" wp14:editId="306609C8">
             <wp:extent cx="5731510" cy="2428875"/>
@@ -1415,18 +1536,16 @@
       </w:r>
       <w:r>
         <w:rPr>
-          <w:rFonts w:ascii="Segoe UI" w:eastAsia="Times New Roman" w:hAnsi="Segoe UI" w:cs="Segoe UI"/>
-          <w:color w:val="24292E"/>
-          <w:lang w:eastAsia="en-GB"/>
+          <w:rFonts w:ascii="Segoe UI" w:hAnsi="Segoe UI" w:cs="Segoe UI"/>
+          <w:color w:val="24292E"/>
         </w:rPr>
         <w:t> </w:t>
       </w:r>
       <w:r>
         <w:rPr>
-          <w:rFonts w:ascii="Segoe UI" w:eastAsia="Times New Roman" w:hAnsi="Segoe UI" w:cs="Segoe UI"/>
+          <w:rFonts w:ascii="Segoe UI" w:hAnsi="Segoe UI" w:cs="Segoe UI"/>
           <w:noProof/>
           <w:color w:val="0000FF"/>
-          <w:lang w:eastAsia="en-GB"/>
         </w:rPr>
         <w:drawing>
           <wp:inline distT="0" distB="0" distL="0" distR="0" wp14:anchorId="11110A4D" wp14:editId="366E03CD">
@@ -1488,25 +1607,24 @@
         <w:spacing w:before="360" w:after="240"/>
         <w:outlineLvl w:val="1"/>
         <w:rPr>
-          <w:rFonts w:ascii="Segoe UI" w:eastAsia="Times New Roman" w:hAnsi="Segoe UI" w:cs="Segoe UI"/>
+          <w:rFonts w:ascii="Segoe UI" w:hAnsi="Segoe UI" w:cs="Segoe UI"/>
           <w:b/>
           <w:bCs/>
           <w:color w:val="24292E"/>
           <w:sz w:val="36"/>
           <w:szCs w:val="36"/>
-          <w:lang w:eastAsia="en-GB"/>
-        </w:rPr>
-      </w:pPr>
-      <w:r>
-        <w:rPr>
-          <w:rFonts w:ascii="Segoe UI" w:eastAsia="Times New Roman" w:hAnsi="Segoe UI" w:cs="Segoe UI"/>
+        </w:rPr>
+      </w:pPr>
+      <w:r>
+        <w:rPr>
+          <w:rFonts w:ascii="Segoe UI" w:hAnsi="Segoe UI" w:cs="Segoe UI"/>
           <w:b/>
           <w:bCs/>
           <w:color w:val="24292E"/>
           <w:sz w:val="36"/>
           <w:szCs w:val="36"/>
-          <w:lang w:eastAsia="en-GB"/>
-        </w:rPr>
+        </w:rPr>
+        <w:lastRenderedPageBreak/>
         <w:t>System requirements</w:t>
       </w:r>
     </w:p>
@@ -1515,16 +1633,14 @@
         <w:shd w:val="clear" w:color="auto" w:fill="FFFFFF"/>
         <w:spacing w:after="240"/>
         <w:rPr>
-          <w:rFonts w:ascii="Segoe UI" w:eastAsia="Times New Roman" w:hAnsi="Segoe UI" w:cs="Segoe UI"/>
-          <w:color w:val="24292E"/>
-          <w:lang w:eastAsia="en-GB"/>
-        </w:rPr>
-      </w:pPr>
-      <w:r>
-        <w:rPr>
-          <w:rFonts w:ascii="Segoe UI" w:eastAsia="Times New Roman" w:hAnsi="Segoe UI" w:cs="Segoe UI"/>
-          <w:color w:val="24292E"/>
-          <w:lang w:eastAsia="en-GB"/>
+          <w:rFonts w:ascii="Segoe UI" w:hAnsi="Segoe UI" w:cs="Segoe UI"/>
+          <w:color w:val="24292E"/>
+        </w:rPr>
+      </w:pPr>
+      <w:r>
+        <w:rPr>
+          <w:rFonts w:ascii="Segoe UI" w:hAnsi="Segoe UI" w:cs="Segoe UI"/>
+          <w:color w:val="24292E"/>
         </w:rPr>
         <w:t>The only system requirement is a computer that has bash script capability.</w:t>
       </w:r>
@@ -1535,26 +1651,23 @@
         <w:spacing w:before="360" w:after="240"/>
         <w:outlineLvl w:val="1"/>
         <w:rPr>
-          <w:rFonts w:ascii="Segoe UI" w:eastAsia="Times New Roman" w:hAnsi="Segoe UI" w:cs="Segoe UI"/>
+          <w:rFonts w:ascii="Segoe UI" w:hAnsi="Segoe UI" w:cs="Segoe UI"/>
           <w:b/>
           <w:bCs/>
           <w:color w:val="24292E"/>
           <w:sz w:val="36"/>
           <w:szCs w:val="36"/>
-          <w:lang w:eastAsia="en-GB"/>
-        </w:rPr>
-      </w:pPr>
-      <w:r>
-        <w:rPr>
-          <w:rFonts w:ascii="Segoe UI" w:eastAsia="Times New Roman" w:hAnsi="Segoe UI" w:cs="Segoe UI"/>
+        </w:rPr>
+      </w:pPr>
+      <w:r>
+        <w:rPr>
+          <w:rFonts w:ascii="Segoe UI" w:hAnsi="Segoe UI" w:cs="Segoe UI"/>
           <w:b/>
           <w:bCs/>
           <w:color w:val="24292E"/>
           <w:sz w:val="36"/>
           <w:szCs w:val="36"/>
-          <w:lang w:eastAsia="en-GB"/>
-        </w:rPr>
-        <w:lastRenderedPageBreak/>
+        </w:rPr>
         <w:t>Installation of the application</w:t>
       </w:r>
     </w:p>
@@ -1567,34 +1680,30 @@
         <w:shd w:val="clear" w:color="auto" w:fill="FFFFFF"/>
         <w:spacing w:before="100" w:beforeAutospacing="1" w:after="100" w:afterAutospacing="1"/>
         <w:rPr>
-          <w:rFonts w:ascii="Segoe UI" w:eastAsia="Times New Roman" w:hAnsi="Segoe UI" w:cs="Segoe UI"/>
-          <w:color w:val="24292E"/>
-          <w:lang w:eastAsia="en-GB"/>
-        </w:rPr>
-      </w:pPr>
-      <w:r>
-        <w:rPr>
-          <w:rFonts w:ascii="Segoe UI" w:eastAsia="Times New Roman" w:hAnsi="Segoe UI" w:cs="Segoe UI"/>
-          <w:color w:val="24292E"/>
-          <w:lang w:eastAsia="en-GB"/>
+          <w:rFonts w:ascii="Segoe UI" w:hAnsi="Segoe UI" w:cs="Segoe UI"/>
+          <w:color w:val="24292E"/>
+        </w:rPr>
+      </w:pPr>
+      <w:r>
+        <w:rPr>
+          <w:rFonts w:ascii="Segoe UI" w:hAnsi="Segoe UI" w:cs="Segoe UI"/>
+          <w:color w:val="24292E"/>
         </w:rPr>
         <w:t>Follow these instructions to </w:t>
       </w:r>
       <w:hyperlink r:id="rId24" w:history="1">
         <w:r>
           <w:rPr>
-            <w:rFonts w:ascii="Segoe UI" w:eastAsia="Times New Roman" w:hAnsi="Segoe UI" w:cs="Segoe UI"/>
+            <w:rFonts w:ascii="Segoe UI" w:hAnsi="Segoe UI" w:cs="Segoe UI"/>
             <w:color w:val="0000FF"/>
-            <w:lang w:eastAsia="en-GB"/>
           </w:rPr>
           <w:t>download and install</w:t>
         </w:r>
       </w:hyperlink>
       <w:r>
         <w:rPr>
-          <w:rFonts w:ascii="Segoe UI" w:eastAsia="Times New Roman" w:hAnsi="Segoe UI" w:cs="Segoe UI"/>
-          <w:color w:val="24292E"/>
-          <w:lang w:eastAsia="en-GB"/>
+          <w:rFonts w:ascii="Segoe UI" w:hAnsi="Segoe UI" w:cs="Segoe UI"/>
+          <w:color w:val="24292E"/>
         </w:rPr>
         <w:t> Ruby on your computer.</w:t>
       </w:r>
@@ -1608,34 +1717,30 @@
         <w:shd w:val="clear" w:color="auto" w:fill="FFFFFF"/>
         <w:spacing w:before="60" w:after="100" w:afterAutospacing="1"/>
         <w:rPr>
-          <w:rFonts w:ascii="Segoe UI" w:eastAsia="Times New Roman" w:hAnsi="Segoe UI" w:cs="Segoe UI"/>
-          <w:color w:val="24292E"/>
-          <w:lang w:eastAsia="en-GB"/>
-        </w:rPr>
-      </w:pPr>
-      <w:r>
-        <w:rPr>
-          <w:rFonts w:ascii="Segoe UI" w:eastAsia="Times New Roman" w:hAnsi="Segoe UI" w:cs="Segoe UI"/>
-          <w:color w:val="24292E"/>
-          <w:lang w:eastAsia="en-GB"/>
+          <w:rFonts w:ascii="Segoe UI" w:hAnsi="Segoe UI" w:cs="Segoe UI"/>
+          <w:color w:val="24292E"/>
+        </w:rPr>
+      </w:pPr>
+      <w:r>
+        <w:rPr>
+          <w:rFonts w:ascii="Segoe UI" w:hAnsi="Segoe UI" w:cs="Segoe UI"/>
+          <w:color w:val="24292E"/>
         </w:rPr>
         <w:t xml:space="preserve">Clone the </w:t>
       </w:r>
       <w:proofErr w:type="spellStart"/>
       <w:r>
         <w:rPr>
-          <w:rFonts w:ascii="Segoe UI" w:eastAsia="Times New Roman" w:hAnsi="Segoe UI" w:cs="Segoe UI"/>
-          <w:color w:val="24292E"/>
-          <w:lang w:eastAsia="en-GB"/>
+          <w:rFonts w:ascii="Segoe UI" w:hAnsi="Segoe UI" w:cs="Segoe UI"/>
+          <w:color w:val="24292E"/>
         </w:rPr>
         <w:t>Github</w:t>
       </w:r>
       <w:proofErr w:type="spellEnd"/>
       <w:r>
         <w:rPr>
-          <w:rFonts w:ascii="Segoe UI" w:eastAsia="Times New Roman" w:hAnsi="Segoe UI" w:cs="Segoe UI"/>
-          <w:color w:val="24292E"/>
-          <w:lang w:eastAsia="en-GB"/>
+          <w:rFonts w:ascii="Segoe UI" w:hAnsi="Segoe UI" w:cs="Segoe UI"/>
+          <w:color w:val="24292E"/>
         </w:rPr>
         <w:t xml:space="preserve"> repository or download the Zip file and extract it onto your local machine.</w:t>
       </w:r>
@@ -1649,16 +1754,14 @@
         <w:shd w:val="clear" w:color="auto" w:fill="FFFFFF"/>
         <w:spacing w:before="60" w:after="100" w:afterAutospacing="1"/>
         <w:rPr>
-          <w:rFonts w:ascii="Segoe UI" w:eastAsia="Times New Roman" w:hAnsi="Segoe UI" w:cs="Segoe UI"/>
-          <w:color w:val="24292E"/>
-          <w:lang w:eastAsia="en-GB"/>
-        </w:rPr>
-      </w:pPr>
-      <w:r>
-        <w:rPr>
-          <w:rFonts w:ascii="Segoe UI" w:eastAsia="Times New Roman" w:hAnsi="Segoe UI" w:cs="Segoe UI"/>
-          <w:color w:val="24292E"/>
-          <w:lang w:eastAsia="en-GB"/>
+          <w:rFonts w:ascii="Segoe UI" w:hAnsi="Segoe UI" w:cs="Segoe UI"/>
+          <w:color w:val="24292E"/>
+        </w:rPr>
+      </w:pPr>
+      <w:r>
+        <w:rPr>
+          <w:rFonts w:ascii="Segoe UI" w:hAnsi="Segoe UI" w:cs="Segoe UI"/>
+          <w:color w:val="24292E"/>
         </w:rPr>
         <w:t>Open your terminal and run the following command after navigating to the projects main folder.</w:t>
       </w:r>
@@ -1667,18 +1770,16 @@
       <w:pPr>
         <w:shd w:val="clear" w:color="auto" w:fill="FFFFFF"/>
         <w:rPr>
-          <w:rFonts w:ascii="Segoe UI" w:eastAsia="Times New Roman" w:hAnsi="Segoe UI" w:cs="Segoe UI"/>
-          <w:color w:val="24292E"/>
-          <w:lang w:eastAsia="en-GB"/>
-        </w:rPr>
-      </w:pPr>
-      <w:r>
-        <w:rPr>
-          <w:rFonts w:ascii="Consolas" w:eastAsia="Times New Roman" w:hAnsi="Consolas" w:cs="Consolas"/>
+          <w:rFonts w:ascii="Segoe UI" w:hAnsi="Segoe UI" w:cs="Segoe UI"/>
+          <w:color w:val="24292E"/>
+        </w:rPr>
+      </w:pPr>
+      <w:r>
+        <w:rPr>
+          <w:rFonts w:ascii="Consolas" w:hAnsi="Consolas" w:cs="Consolas"/>
           <w:color w:val="24292E"/>
           <w:sz w:val="20"/>
           <w:szCs w:val="20"/>
-          <w:lang w:eastAsia="en-GB"/>
         </w:rPr>
         <w:t>$ gem install bundler</w:t>
       </w:r>
@@ -1692,16 +1793,14 @@
         <w:shd w:val="clear" w:color="auto" w:fill="FFFFFF"/>
         <w:spacing w:before="100" w:beforeAutospacing="1" w:after="100" w:afterAutospacing="1"/>
         <w:rPr>
-          <w:rFonts w:ascii="Segoe UI" w:eastAsia="Times New Roman" w:hAnsi="Segoe UI" w:cs="Segoe UI"/>
-          <w:color w:val="24292E"/>
-          <w:lang w:eastAsia="en-GB"/>
-        </w:rPr>
-      </w:pPr>
-      <w:r>
-        <w:rPr>
-          <w:rFonts w:ascii="Segoe UI" w:eastAsia="Times New Roman" w:hAnsi="Segoe UI" w:cs="Segoe UI"/>
-          <w:color w:val="24292E"/>
-          <w:lang w:eastAsia="en-GB"/>
+          <w:rFonts w:ascii="Segoe UI" w:hAnsi="Segoe UI" w:cs="Segoe UI"/>
+          <w:color w:val="24292E"/>
+        </w:rPr>
+      </w:pPr>
+      <w:r>
+        <w:rPr>
+          <w:rFonts w:ascii="Segoe UI" w:hAnsi="Segoe UI" w:cs="Segoe UI"/>
+          <w:color w:val="24292E"/>
         </w:rPr>
         <w:t>After bundle is installed, run the next command below.</w:t>
       </w:r>
@@ -1710,18 +1809,16 @@
       <w:pPr>
         <w:shd w:val="clear" w:color="auto" w:fill="FFFFFF"/>
         <w:rPr>
-          <w:rFonts w:ascii="Segoe UI" w:eastAsia="Times New Roman" w:hAnsi="Segoe UI" w:cs="Segoe UI"/>
-          <w:color w:val="24292E"/>
-          <w:lang w:eastAsia="en-GB"/>
-        </w:rPr>
-      </w:pPr>
-      <w:r>
-        <w:rPr>
-          <w:rFonts w:ascii="Consolas" w:eastAsia="Times New Roman" w:hAnsi="Consolas" w:cs="Consolas"/>
+          <w:rFonts w:ascii="Segoe UI" w:hAnsi="Segoe UI" w:cs="Segoe UI"/>
+          <w:color w:val="24292E"/>
+        </w:rPr>
+      </w:pPr>
+      <w:r>
+        <w:rPr>
+          <w:rFonts w:ascii="Consolas" w:hAnsi="Consolas" w:cs="Consolas"/>
           <w:color w:val="24292E"/>
           <w:sz w:val="20"/>
           <w:szCs w:val="20"/>
-          <w:lang w:eastAsia="en-GB"/>
         </w:rPr>
         <w:t>$ bundle install</w:t>
       </w:r>
@@ -1735,16 +1832,14 @@
         <w:shd w:val="clear" w:color="auto" w:fill="FFFFFF"/>
         <w:spacing w:before="100" w:beforeAutospacing="1" w:after="100" w:afterAutospacing="1"/>
         <w:rPr>
-          <w:rFonts w:ascii="Segoe UI" w:eastAsia="Times New Roman" w:hAnsi="Segoe UI" w:cs="Segoe UI"/>
-          <w:color w:val="24292E"/>
-          <w:lang w:eastAsia="en-GB"/>
-        </w:rPr>
-      </w:pPr>
-      <w:r>
-        <w:rPr>
-          <w:rFonts w:ascii="Segoe UI" w:eastAsia="Times New Roman" w:hAnsi="Segoe UI" w:cs="Segoe UI"/>
-          <w:color w:val="24292E"/>
-          <w:lang w:eastAsia="en-GB"/>
+          <w:rFonts w:ascii="Segoe UI" w:hAnsi="Segoe UI" w:cs="Segoe UI"/>
+          <w:color w:val="24292E"/>
+        </w:rPr>
+      </w:pPr>
+      <w:r>
+        <w:rPr>
+          <w:rFonts w:ascii="Segoe UI" w:hAnsi="Segoe UI" w:cs="Segoe UI"/>
+          <w:color w:val="24292E"/>
         </w:rPr>
         <w:t>Then to launch the application type the following.</w:t>
       </w:r>
@@ -1753,18 +1848,16 @@
       <w:pPr>
         <w:shd w:val="clear" w:color="auto" w:fill="FFFFFF"/>
         <w:rPr>
-          <w:rFonts w:ascii="Segoe UI" w:eastAsia="Times New Roman" w:hAnsi="Segoe UI" w:cs="Segoe UI"/>
-          <w:color w:val="24292E"/>
-          <w:lang w:eastAsia="en-GB"/>
-        </w:rPr>
-      </w:pPr>
-      <w:r>
-        <w:rPr>
-          <w:rFonts w:ascii="Consolas" w:eastAsia="Times New Roman" w:hAnsi="Consolas" w:cs="Consolas"/>
+          <w:rFonts w:ascii="Segoe UI" w:hAnsi="Segoe UI" w:cs="Segoe UI"/>
+          <w:color w:val="24292E"/>
+        </w:rPr>
+      </w:pPr>
+      <w:r>
+        <w:rPr>
+          <w:rFonts w:ascii="Consolas" w:hAnsi="Consolas" w:cs="Consolas"/>
           <w:color w:val="24292E"/>
           <w:sz w:val="20"/>
           <w:szCs w:val="20"/>
-          <w:lang w:eastAsia="en-GB"/>
         </w:rPr>
         <w:t>$ ./run_app.sh</w:t>
       </w:r>
@@ -1775,24 +1868,22 @@
         <w:spacing w:before="360" w:after="240"/>
         <w:outlineLvl w:val="1"/>
         <w:rPr>
-          <w:rFonts w:ascii="Segoe UI" w:eastAsia="Times New Roman" w:hAnsi="Segoe UI" w:cs="Segoe UI"/>
+          <w:rFonts w:ascii="Segoe UI" w:hAnsi="Segoe UI" w:cs="Segoe UI"/>
           <w:b/>
           <w:bCs/>
           <w:color w:val="24292E"/>
           <w:sz w:val="36"/>
           <w:szCs w:val="36"/>
-          <w:lang w:eastAsia="en-GB"/>
-        </w:rPr>
-      </w:pPr>
-      <w:r>
-        <w:rPr>
-          <w:rFonts w:ascii="Segoe UI" w:eastAsia="Times New Roman" w:hAnsi="Segoe UI" w:cs="Segoe UI"/>
+        </w:rPr>
+      </w:pPr>
+      <w:r>
+        <w:rPr>
+          <w:rFonts w:ascii="Segoe UI" w:hAnsi="Segoe UI" w:cs="Segoe UI"/>
           <w:b/>
           <w:bCs/>
           <w:color w:val="24292E"/>
           <w:sz w:val="36"/>
           <w:szCs w:val="36"/>
-          <w:lang w:eastAsia="en-GB"/>
         </w:rPr>
         <w:t>Dependencies for the application</w:t>
       </w:r>
@@ -2815,6 +2906,11 @@
   <w:style w:type="paragraph" w:default="1" w:styleId="Normal">
     <w:name w:val="Normal"/>
     <w:qFormat/>
+    <w:rsid w:val="00025392"/>
+    <w:rPr>
+      <w:rFonts w:ascii="Times New Roman" w:eastAsia="Times New Roman" w:hAnsi="Times New Roman" w:cs="Times New Roman"/>
+      <w:lang w:eastAsia="en-GB"/>
+    </w:rPr>
   </w:style>
   <w:style w:type="paragraph" w:styleId="Heading1">
     <w:name w:val="heading 1"/>
@@ -2828,13 +2924,11 @@
       <w:outlineLvl w:val="0"/>
     </w:pPr>
     <w:rPr>
-      <w:rFonts w:ascii="Times New Roman" w:eastAsia="Times New Roman" w:hAnsi="Times New Roman" w:cs="Times New Roman"/>
       <w:b/>
       <w:bCs/>
       <w:kern w:val="36"/>
       <w:sz w:val="48"/>
       <w:szCs w:val="48"/>
-      <w:lang w:eastAsia="en-GB"/>
     </w:rPr>
   </w:style>
   <w:style w:type="paragraph" w:styleId="Heading2">
@@ -2849,12 +2943,10 @@
       <w:outlineLvl w:val="1"/>
     </w:pPr>
     <w:rPr>
-      <w:rFonts w:ascii="Times New Roman" w:eastAsia="Times New Roman" w:hAnsi="Times New Roman" w:cs="Times New Roman"/>
       <w:b/>
       <w:bCs/>
       <w:sz w:val="36"/>
       <w:szCs w:val="36"/>
-      <w:lang w:eastAsia="en-GB"/>
     </w:rPr>
   </w:style>
   <w:style w:type="paragraph" w:styleId="Heading3">
@@ -2869,12 +2961,10 @@
       <w:outlineLvl w:val="2"/>
     </w:pPr>
     <w:rPr>
-      <w:rFonts w:ascii="Times New Roman" w:eastAsia="Times New Roman" w:hAnsi="Times New Roman" w:cs="Times New Roman"/>
       <w:b/>
       <w:bCs/>
       <w:sz w:val="27"/>
       <w:szCs w:val="27"/>
-      <w:lang w:eastAsia="en-GB"/>
     </w:rPr>
   </w:style>
   <w:style w:type="character" w:default="1" w:styleId="DefaultParagraphFont">
@@ -2972,10 +3062,6 @@
     <w:pPr>
       <w:spacing w:before="100" w:beforeAutospacing="1" w:after="100" w:afterAutospacing="1"/>
     </w:pPr>
-    <w:rPr>
-      <w:rFonts w:ascii="Times New Roman" w:eastAsia="Times New Roman" w:hAnsi="Times New Roman" w:cs="Times New Roman"/>
-      <w:lang w:eastAsia="en-GB"/>
-    </w:rPr>
   </w:style>
   <w:style w:type="character" w:styleId="HTMLCode">
     <w:name w:val="HTML Code"/>
@@ -2988,6 +3074,17 @@
       <w:rFonts w:ascii="Courier New" w:eastAsia="Times New Roman" w:hAnsi="Courier New" w:cs="Courier New"/>
       <w:sz w:val="20"/>
       <w:szCs w:val="20"/>
+    </w:rPr>
+  </w:style>
+  <w:style w:type="character" w:styleId="Strong">
+    <w:name w:val="Strong"/>
+    <w:basedOn w:val="DefaultParagraphFont"/>
+    <w:uiPriority w:val="22"/>
+    <w:qFormat/>
+    <w:rsid w:val="00025392"/>
+    <w:rPr>
+      <w:b/>
+      <w:bCs/>
     </w:rPr>
   </w:style>
 </w:styles>

</xml_diff>

<commit_message>
fixing error message output
</commit_message>
<xml_diff>
--- a/Trump v Kanye Quiz CLI.docx
+++ b/Trump v Kanye Quiz CLI.docx
@@ -355,6 +355,51 @@
     </w:p>
     <w:p>
       <w:pPr>
+        <w:rPr>
+          <w:rFonts w:ascii="Segoe UI" w:hAnsi="Segoe UI" w:cs="Segoe UI"/>
+          <w:color w:val="24292E"/>
+        </w:rPr>
+      </w:pPr>
+      <w:r>
+        <w:rPr>
+          <w:rFonts w:ascii="Segoe UI" w:hAnsi="Segoe UI" w:cs="Segoe UI"/>
+          <w:color w:val="24292E"/>
+        </w:rPr>
+        <w:t>Variables</w:t>
+      </w:r>
+    </w:p>
+    <w:p>
+      <w:pPr>
+        <w:rPr>
+          <w:rFonts w:ascii="Segoe UI" w:hAnsi="Segoe UI" w:cs="Segoe UI"/>
+          <w:color w:val="24292E"/>
+        </w:rPr>
+      </w:pPr>
+      <w:r>
+        <w:rPr>
+          <w:rFonts w:ascii="Segoe UI" w:hAnsi="Segoe UI" w:cs="Segoe UI"/>
+          <w:color w:val="24292E"/>
+        </w:rPr>
+        <w:t xml:space="preserve">Loops </w:t>
+      </w:r>
+    </w:p>
+    <w:p>
+      <w:pPr>
+        <w:rPr>
+          <w:rFonts w:ascii="Segoe UI" w:hAnsi="Segoe UI" w:cs="Segoe UI"/>
+          <w:color w:val="24292E"/>
+        </w:rPr>
+      </w:pPr>
+      <w:r>
+        <w:rPr>
+          <w:rFonts w:ascii="Segoe UI" w:hAnsi="Segoe UI" w:cs="Segoe UI"/>
+          <w:color w:val="24292E"/>
+        </w:rPr>
+        <w:t>Input and Output</w:t>
+      </w:r>
+    </w:p>
+    <w:p>
+      <w:pPr>
         <w:shd w:val="clear" w:color="auto" w:fill="FFFFFF"/>
         <w:spacing w:after="240"/>
         <w:rPr>
@@ -652,6 +697,143 @@
         <w:outlineLvl w:val="2"/>
         <w:rPr>
           <w:rFonts w:ascii="Segoe UI" w:hAnsi="Segoe UI" w:cs="Segoe UI"/>
+          <w:color w:val="24292E"/>
+        </w:rPr>
+      </w:pPr>
+      <w:r>
+        <w:rPr>
+          <w:rFonts w:ascii="Segoe UI" w:hAnsi="Segoe UI" w:cs="Segoe UI"/>
+          <w:color w:val="24292E"/>
+        </w:rPr>
+        <w:t>The</w:t>
+      </w:r>
+      <w:r>
+        <w:rPr>
+          <w:rFonts w:ascii="Segoe UI" w:hAnsi="Segoe UI" w:cs="Segoe UI"/>
+          <w:color w:val="24292E"/>
+        </w:rPr>
+        <w:t xml:space="preserve"> Trump v Kanye Quiz </w:t>
+      </w:r>
+      <w:r>
+        <w:rPr>
+          <w:rFonts w:ascii="Segoe UI" w:hAnsi="Segoe UI" w:cs="Segoe UI"/>
+          <w:color w:val="24292E"/>
+        </w:rPr>
+        <w:t xml:space="preserve">is a command line quiz that provides the user with </w:t>
+      </w:r>
+      <w:r>
+        <w:rPr>
+          <w:rFonts w:ascii="Segoe UI" w:hAnsi="Segoe UI" w:cs="Segoe UI"/>
+          <w:color w:val="24292E"/>
+        </w:rPr>
+        <w:t>15</w:t>
+      </w:r>
+      <w:r>
+        <w:rPr>
+          <w:rFonts w:ascii="Segoe UI" w:hAnsi="Segoe UI" w:cs="Segoe UI"/>
+          <w:color w:val="24292E"/>
+        </w:rPr>
+        <w:t xml:space="preserve"> multiple choice questions. </w:t>
+      </w:r>
+      <w:r>
+        <w:rPr>
+          <w:rFonts w:ascii="Segoe UI" w:hAnsi="Segoe UI" w:cs="Segoe UI"/>
+          <w:color w:val="24292E"/>
+        </w:rPr>
+        <w:t xml:space="preserve">Users are asked to enter their name, and the </w:t>
+      </w:r>
+      <w:r>
+        <w:rPr>
+          <w:rFonts w:ascii="Segoe UI" w:hAnsi="Segoe UI" w:cs="Segoe UI"/>
+          <w:color w:val="24292E"/>
+        </w:rPr>
+        <w:t xml:space="preserve">program refers to them as this name from then on. </w:t>
+      </w:r>
+      <w:r>
+        <w:rPr>
+          <w:rFonts w:ascii="Segoe UI" w:hAnsi="Segoe UI" w:cs="Segoe UI"/>
+          <w:color w:val="24292E"/>
+        </w:rPr>
+        <w:t>If t</w:t>
+      </w:r>
+      <w:r>
+        <w:rPr>
+          <w:rFonts w:ascii="Segoe UI" w:hAnsi="Segoe UI" w:cs="Segoe UI"/>
+          <w:color w:val="24292E"/>
+        </w:rPr>
+        <w:t>hey do not enter a value</w:t>
+      </w:r>
+      <w:r>
+        <w:rPr>
+          <w:rFonts w:ascii="Segoe UI" w:hAnsi="Segoe UI" w:cs="Segoe UI"/>
+          <w:color w:val="24292E"/>
+        </w:rPr>
+        <w:t>, they are prompted to re-enter their name.</w:t>
+      </w:r>
+      <w:r>
+        <w:rPr>
+          <w:rFonts w:ascii="Segoe UI" w:hAnsi="Segoe UI" w:cs="Segoe UI"/>
+          <w:color w:val="24292E"/>
+        </w:rPr>
+        <w:t xml:space="preserve"> The quiz then starts, with 15 quotes from Twitter and users have to identify the author – Trump or Kanye. If they get the correct </w:t>
+      </w:r>
+      <w:r>
+        <w:rPr>
+          <w:rFonts w:ascii="Segoe UI" w:hAnsi="Segoe UI" w:cs="Segoe UI"/>
+          <w:color w:val="24292E"/>
+        </w:rPr>
+        <w:lastRenderedPageBreak/>
+        <w:t xml:space="preserve">answer, they receive a point are told their cumulative </w:t>
+      </w:r>
+      <w:proofErr w:type="spellStart"/>
+      <w:r>
+        <w:rPr>
+          <w:rFonts w:ascii="Segoe UI" w:hAnsi="Segoe UI" w:cs="Segoe UI"/>
+          <w:color w:val="24292E"/>
+        </w:rPr>
+        <w:t>score.</w:t>
+      </w:r>
+      <w:proofErr w:type="spellEnd"/>
+      <w:r>
+        <w:rPr>
+          <w:rFonts w:ascii="Segoe UI" w:hAnsi="Segoe UI" w:cs="Segoe UI"/>
+          <w:color w:val="24292E"/>
+        </w:rPr>
+        <w:t xml:space="preserve"> If they get it wrong, they are told their answer is incorrect.</w:t>
+      </w:r>
+    </w:p>
+    <w:p>
+      <w:pPr>
+        <w:shd w:val="clear" w:color="auto" w:fill="FFFFFF"/>
+        <w:spacing w:before="360" w:after="240"/>
+        <w:outlineLvl w:val="2"/>
+        <w:rPr>
+          <w:rFonts w:ascii="Segoe UI" w:hAnsi="Segoe UI" w:cs="Segoe UI"/>
+          <w:color w:val="24292E"/>
+        </w:rPr>
+      </w:pPr>
+      <w:r>
+        <w:rPr>
+          <w:rFonts w:ascii="Segoe UI" w:hAnsi="Segoe UI" w:cs="Segoe UI"/>
+          <w:color w:val="24292E"/>
+        </w:rPr>
+        <w:t xml:space="preserve">At the end of the quiz, </w:t>
+      </w:r>
+      <w:r>
+        <w:rPr>
+          <w:rFonts w:ascii="Segoe UI" w:hAnsi="Segoe UI" w:cs="Segoe UI"/>
+          <w:color w:val="24292E"/>
+        </w:rPr>
+        <w:t xml:space="preserve">the user is given their score out of the total answers. They are then given the opportunity to double or nothing – to gamble all their points on the last question. They are then told their new score based on their answer to the final question. </w:t>
+      </w:r>
+    </w:p>
+    <w:p>
+      <w:pPr>
+        <w:shd w:val="clear" w:color="auto" w:fill="FFFFFF"/>
+        <w:spacing w:before="360" w:after="240"/>
+        <w:outlineLvl w:val="2"/>
+        <w:rPr>
+          <w:rFonts w:ascii="Segoe UI" w:hAnsi="Segoe UI" w:cs="Segoe UI"/>
           <w:b/>
           <w:bCs/>
           <w:color w:val="24292E"/>
@@ -662,44 +844,36 @@
       <w:r>
         <w:rPr>
           <w:rFonts w:ascii="Segoe UI" w:hAnsi="Segoe UI" w:cs="Segoe UI"/>
-          <w:color w:val="24292E"/>
-        </w:rPr>
-        <w:t>The</w:t>
-      </w:r>
-      <w:r>
-        <w:rPr>
-          <w:rFonts w:ascii="Segoe UI" w:hAnsi="Segoe UI" w:cs="Segoe UI"/>
-          <w:color w:val="24292E"/>
-        </w:rPr>
-        <w:t xml:space="preserve"> Trump v Kanye Quiz </w:t>
-      </w:r>
-      <w:r>
-        <w:rPr>
-          <w:rFonts w:ascii="Segoe UI" w:hAnsi="Segoe UI" w:cs="Segoe UI"/>
-          <w:color w:val="24292E"/>
-        </w:rPr>
-        <w:t xml:space="preserve">is a command line quiz that provides the user with </w:t>
-      </w:r>
-      <w:r>
-        <w:rPr>
-          <w:rFonts w:ascii="Segoe UI" w:hAnsi="Segoe UI" w:cs="Segoe UI"/>
-          <w:color w:val="24292E"/>
-        </w:rPr>
-        <w:t>15</w:t>
-      </w:r>
-      <w:r>
-        <w:rPr>
-          <w:rFonts w:ascii="Segoe UI" w:hAnsi="Segoe UI" w:cs="Segoe UI"/>
-          <w:color w:val="24292E"/>
-        </w:rPr>
-        <w:t xml:space="preserve"> multiple choice questions. </w:t>
-      </w:r>
-      <w:r>
-        <w:rPr>
-          <w:rFonts w:ascii="Segoe UI" w:hAnsi="Segoe UI" w:cs="Segoe UI"/>
-          <w:color w:val="24292E"/>
-        </w:rPr>
-        <w:t>Users are presented with a tweet and asked to identify the author – Trump or Kanye.</w:t>
+          <w:b/>
+          <w:bCs/>
+          <w:color w:val="24292E"/>
+          <w:sz w:val="30"/>
+          <w:szCs w:val="30"/>
+        </w:rPr>
+        <w:t xml:space="preserve">What problem does this app solve? </w:t>
+      </w:r>
+    </w:p>
+    <w:p>
+      <w:pPr>
+        <w:shd w:val="clear" w:color="auto" w:fill="FFFFFF"/>
+        <w:rPr>
+          <w:rFonts w:ascii="Segoe UI" w:hAnsi="Segoe UI" w:cs="Segoe UI"/>
+          <w:color w:val="24292E"/>
+        </w:rPr>
+      </w:pPr>
+      <w:r>
+        <w:rPr>
+          <w:rFonts w:ascii="Segoe UI" w:hAnsi="Segoe UI" w:cs="Segoe UI"/>
+          <w:color w:val="24292E"/>
+        </w:rPr>
+        <w:t>This app doesn’t necessarily solve a proble</w:t>
+      </w:r>
+      <w:r>
+        <w:rPr>
+          <w:rFonts w:ascii="Segoe UI" w:hAnsi="Segoe UI" w:cs="Segoe UI"/>
+          <w:color w:val="24292E"/>
+        </w:rPr>
+        <w:t>m -</w:t>
       </w:r>
       <w:r>
         <w:rPr>
@@ -708,93 +882,82 @@
         </w:rPr>
         <w:t xml:space="preserve"> </w:t>
       </w:r>
-    </w:p>
-    <w:p>
-      <w:pPr>
-        <w:shd w:val="clear" w:color="auto" w:fill="FFFFFF"/>
-        <w:rPr>
-          <w:rFonts w:ascii="Segoe UI" w:hAnsi="Segoe UI" w:cs="Segoe UI"/>
-          <w:color w:val="24292E"/>
-        </w:rPr>
-      </w:pPr>
-      <w:r>
-        <w:rPr>
-          <w:rFonts w:ascii="Segoe UI" w:hAnsi="Segoe UI" w:cs="Segoe UI"/>
-          <w:color w:val="24292E"/>
-        </w:rPr>
-        <w:t xml:space="preserve">The </w:t>
-      </w:r>
-      <w:proofErr w:type="spellStart"/>
-      <w:r>
-        <w:rPr>
-          <w:rFonts w:ascii="Segoe UI" w:hAnsi="Segoe UI" w:cs="Segoe UI"/>
-          <w:color w:val="24292E"/>
-        </w:rPr>
-        <w:t>ToDoList</w:t>
-      </w:r>
-      <w:proofErr w:type="spellEnd"/>
-      <w:r>
-        <w:rPr>
-          <w:rFonts w:ascii="Segoe UI" w:hAnsi="Segoe UI" w:cs="Segoe UI"/>
-          <w:color w:val="24292E"/>
-        </w:rPr>
-        <w:t xml:space="preserve"> CLI is a command line interface application that works as a to do list. This application turns your command line into an easy to use notepad, that conveniently stores notes for later use. These notes can be created, read, updated and deleted at the user's ease of command. When the application is launched a simple menu appears asking the user what actions they would like to take. This menu </w:t>
-      </w:r>
-      <w:r>
-        <w:rPr>
-          <w:rFonts w:ascii="Segoe UI" w:hAnsi="Segoe UI" w:cs="Segoe UI"/>
-          <w:color w:val="24292E"/>
-        </w:rPr>
-        <w:lastRenderedPageBreak/>
-        <w:t xml:space="preserve">will change depending on how the user interacts with it and continue to give helpful </w:t>
-      </w:r>
-      <w:proofErr w:type="spellStart"/>
-      <w:r>
-        <w:rPr>
-          <w:rFonts w:ascii="Segoe UI" w:hAnsi="Segoe UI" w:cs="Segoe UI"/>
-          <w:color w:val="24292E"/>
-        </w:rPr>
-        <w:t>instrucitons</w:t>
-      </w:r>
-      <w:proofErr w:type="spellEnd"/>
-      <w:r>
-        <w:rPr>
-          <w:rFonts w:ascii="Segoe UI" w:hAnsi="Segoe UI" w:cs="Segoe UI"/>
-          <w:color w:val="24292E"/>
-        </w:rPr>
-        <w:t xml:space="preserve"> to guide the user through using the application. The user will also be informed that they can use the </w:t>
-      </w:r>
-      <w:r>
-        <w:rPr>
-          <w:rFonts w:ascii="Consolas" w:hAnsi="Consolas" w:cs="Consolas"/>
-          <w:color w:val="24292E"/>
-          <w:sz w:val="20"/>
-          <w:szCs w:val="20"/>
-        </w:rPr>
-        <w:t>help</w:t>
-      </w:r>
-      <w:r>
-        <w:rPr>
-          <w:rFonts w:ascii="Segoe UI" w:hAnsi="Segoe UI" w:cs="Segoe UI"/>
-          <w:color w:val="24292E"/>
-        </w:rPr>
-        <w:t> option at any time to receive further instructions if they are confused. The user will also be told how to exit the application by choosing the </w:t>
-      </w:r>
-      <w:r>
-        <w:rPr>
-          <w:rFonts w:ascii="Consolas" w:hAnsi="Consolas" w:cs="Consolas"/>
-          <w:color w:val="24292E"/>
-          <w:sz w:val="20"/>
-          <w:szCs w:val="20"/>
-        </w:rPr>
-        <w:t>quit</w:t>
-      </w:r>
-      <w:r>
-        <w:rPr>
-          <w:rFonts w:ascii="Segoe UI" w:hAnsi="Segoe UI" w:cs="Segoe UI"/>
-          <w:color w:val="24292E"/>
-        </w:rPr>
-        <w:t> option at any time.</w:t>
+      <w:r>
+        <w:rPr>
+          <w:rFonts w:ascii="Segoe UI" w:hAnsi="Segoe UI" w:cs="Segoe UI"/>
+          <w:color w:val="24292E"/>
+        </w:rPr>
+        <w:t>possibly</w:t>
+      </w:r>
+      <w:r>
+        <w:rPr>
+          <w:rFonts w:ascii="Segoe UI" w:hAnsi="Segoe UI" w:cs="Segoe UI"/>
+          <w:color w:val="24292E"/>
+        </w:rPr>
+        <w:t xml:space="preserve"> boredom</w:t>
+      </w:r>
+      <w:r>
+        <w:rPr>
+          <w:rFonts w:ascii="Segoe UI" w:hAnsi="Segoe UI" w:cs="Segoe UI"/>
+          <w:color w:val="24292E"/>
+        </w:rPr>
+        <w:t>!</w:t>
+      </w:r>
+      <w:r>
+        <w:rPr>
+          <w:rFonts w:ascii="Segoe UI" w:hAnsi="Segoe UI" w:cs="Segoe UI"/>
+          <w:color w:val="24292E"/>
+        </w:rPr>
+        <w:t xml:space="preserve"> </w:t>
+      </w:r>
+      <w:r>
+        <w:rPr>
+          <w:rFonts w:ascii="Segoe UI" w:hAnsi="Segoe UI" w:cs="Segoe UI"/>
+          <w:color w:val="24292E"/>
+        </w:rPr>
+        <w:t xml:space="preserve">It does improve user’s knowledge of the </w:t>
+      </w:r>
+      <w:r>
+        <w:rPr>
+          <w:rFonts w:ascii="Segoe UI" w:hAnsi="Segoe UI" w:cs="Segoe UI"/>
+          <w:color w:val="24292E"/>
+        </w:rPr>
+        <w:t>Donald Trump’s and Kanye West’s</w:t>
+      </w:r>
+      <w:r>
+        <w:rPr>
+          <w:rFonts w:ascii="Segoe UI" w:hAnsi="Segoe UI" w:cs="Segoe UI"/>
+          <w:color w:val="24292E"/>
+        </w:rPr>
+        <w:t xml:space="preserve"> social media output</w:t>
+      </w:r>
+      <w:r>
+        <w:rPr>
+          <w:rFonts w:ascii="Segoe UI" w:hAnsi="Segoe UI" w:cs="Segoe UI"/>
+          <w:color w:val="24292E"/>
+        </w:rPr>
+        <w:t>s</w:t>
+      </w:r>
+      <w:r>
+        <w:rPr>
+          <w:rFonts w:ascii="Segoe UI" w:hAnsi="Segoe UI" w:cs="Segoe UI"/>
+          <w:color w:val="24292E"/>
+        </w:rPr>
+        <w:t>;</w:t>
+      </w:r>
+      <w:r>
+        <w:rPr>
+          <w:rFonts w:ascii="Segoe UI" w:hAnsi="Segoe UI" w:cs="Segoe UI"/>
+          <w:color w:val="24292E"/>
+        </w:rPr>
+        <w:t xml:space="preserve"> perhaps it’s a commentary on the state of politics and entertainment</w:t>
+      </w:r>
+      <w:r>
+        <w:rPr>
+          <w:rFonts w:ascii="Segoe UI" w:hAnsi="Segoe UI" w:cs="Segoe UI"/>
+          <w:color w:val="24292E"/>
+        </w:rPr>
+        <w:t>…</w:t>
       </w:r>
     </w:p>
     <w:p>
@@ -820,44 +983,320 @@
           <w:sz w:val="30"/>
           <w:szCs w:val="30"/>
         </w:rPr>
-        <w:t xml:space="preserve">What problem does this app solve? </w:t>
-      </w:r>
-    </w:p>
-    <w:p>
-      <w:pPr>
-        <w:shd w:val="clear" w:color="auto" w:fill="FFFFFF"/>
-        <w:rPr>
-          <w:rFonts w:ascii="Segoe UI" w:hAnsi="Segoe UI" w:cs="Segoe UI"/>
-          <w:color w:val="24292E"/>
-        </w:rPr>
-      </w:pPr>
-      <w:r>
-        <w:rPr>
-          <w:rFonts w:ascii="Segoe UI" w:hAnsi="Segoe UI" w:cs="Segoe UI"/>
-          <w:color w:val="24292E"/>
-        </w:rPr>
-        <w:t xml:space="preserve">This app doesn’t necessarily solve a problem… possibly boredom or </w:t>
-      </w:r>
-      <w:r>
-        <w:rPr>
-          <w:rFonts w:ascii="Segoe UI" w:hAnsi="Segoe UI" w:cs="Segoe UI"/>
-          <w:color w:val="24292E"/>
-        </w:rPr>
-        <w:t xml:space="preserve">lack of knowledge about Trump and Kanye’s twitter habits? </w:t>
-      </w:r>
+        <w:t xml:space="preserve">Target audience </w:t>
+      </w:r>
+    </w:p>
+    <w:p>
+      <w:pPr>
+        <w:shd w:val="clear" w:color="auto" w:fill="FFFFFF"/>
+        <w:rPr>
+          <w:rFonts w:ascii="Segoe UI" w:hAnsi="Segoe UI" w:cs="Segoe UI"/>
+          <w:color w:val="24292E"/>
+        </w:rPr>
+      </w:pPr>
+      <w:r>
+        <w:rPr>
+          <w:rFonts w:ascii="Segoe UI" w:hAnsi="Segoe UI" w:cs="Segoe UI"/>
+          <w:color w:val="24292E"/>
+        </w:rPr>
+        <w:t>This is a fun tongue-in-cheek app</w:t>
+      </w:r>
+      <w:r>
+        <w:rPr>
+          <w:rFonts w:ascii="Segoe UI" w:hAnsi="Segoe UI" w:cs="Segoe UI"/>
+          <w:color w:val="24292E"/>
+        </w:rPr>
+        <w:t xml:space="preserve"> to entertain users and allow them to test their knowledge about popular culture figures. </w:t>
+      </w:r>
+      <w:r>
+        <w:rPr>
+          <w:rFonts w:ascii="Segoe UI" w:hAnsi="Segoe UI" w:cs="Segoe UI"/>
+          <w:color w:val="24292E"/>
+        </w:rPr>
+        <w:t xml:space="preserve">It is designed to be played by users with minimal to no knowledge of the command line, as they only have to answer simple prompts. </w:t>
+      </w:r>
+      <w:r>
+        <w:rPr>
+          <w:rFonts w:ascii="Segoe UI" w:hAnsi="Segoe UI" w:cs="Segoe UI"/>
+          <w:color w:val="24292E"/>
+        </w:rPr>
+        <w:t xml:space="preserve">Users who have never heard of Trump of Kanye can still play, </w:t>
+      </w:r>
+      <w:r>
+        <w:rPr>
+          <w:rFonts w:ascii="Segoe UI" w:hAnsi="Segoe UI" w:cs="Segoe UI"/>
+          <w:color w:val="24292E"/>
+        </w:rPr>
+        <w:t>as there are only two options to pick from so they still have a chance of being right.</w:t>
+      </w:r>
+    </w:p>
+    <w:p>
+      <w:pPr>
+        <w:shd w:val="clear" w:color="auto" w:fill="FFFFFF"/>
+        <w:rPr>
+          <w:rFonts w:ascii="Segoe UI" w:hAnsi="Segoe UI" w:cs="Segoe UI"/>
+          <w:color w:val="24292E"/>
+        </w:rPr>
+      </w:pPr>
+      <w:r>
+        <w:rPr>
+          <w:rFonts w:ascii="Segoe UI" w:hAnsi="Segoe UI" w:cs="Segoe UI"/>
+          <w:color w:val="24292E"/>
+        </w:rPr>
+        <w:br/>
+        <w:t>Inputs are entered as ‘Name’, typing ‘Trump’ or ‘Kanye’ for each</w:t>
+      </w:r>
+      <w:r>
+        <w:rPr>
+          <w:rFonts w:ascii="Segoe UI" w:hAnsi="Segoe UI" w:cs="Segoe UI"/>
+          <w:color w:val="24292E"/>
+        </w:rPr>
+        <w:t xml:space="preserve"> question (case insensitive) and then selecting Yes or No at end when deciding </w:t>
+      </w:r>
+      <w:r>
+        <w:rPr>
+          <w:rFonts w:ascii="Segoe UI" w:hAnsi="Segoe UI" w:cs="Segoe UI"/>
+          <w:color w:val="24292E"/>
+        </w:rPr>
+        <w:t xml:space="preserve">whether or not </w:t>
+      </w:r>
+      <w:r>
+        <w:rPr>
+          <w:rFonts w:ascii="Segoe UI" w:hAnsi="Segoe UI" w:cs="Segoe UI"/>
+          <w:color w:val="24292E"/>
+        </w:rPr>
+        <w:t>to gamble.</w:t>
+      </w:r>
+    </w:p>
+    <w:p>
+      <w:pPr>
+        <w:shd w:val="clear" w:color="auto" w:fill="FFFFFF"/>
+        <w:rPr>
+          <w:rFonts w:ascii="Segoe UI" w:hAnsi="Segoe UI" w:cs="Segoe UI"/>
+          <w:color w:val="24292E"/>
+        </w:rPr>
+      </w:pPr>
+    </w:p>
+    <w:p>
+      <w:r>
+        <w:rPr>
+          <w:rStyle w:val="Strong"/>
+          <w:rFonts w:ascii="Helvetica Neue" w:hAnsi="Helvetica Neue"/>
+          <w:color w:val="1C3C5C"/>
+          <w:shd w:val="clear" w:color="auto" w:fill="FFFFFF"/>
+        </w:rPr>
+        <w:t>Develop</w:t>
+      </w:r>
+      <w:r>
+        <w:rPr>
+          <w:rFonts w:ascii="Helvetica Neue" w:hAnsi="Helvetica Neue"/>
+          <w:color w:val="1C3C5C"/>
+          <w:shd w:val="clear" w:color="auto" w:fill="FFFFFF"/>
+        </w:rPr>
+        <w:t> a list of features that will be included in the application. It must include:</w:t>
+      </w:r>
+      <w:r>
+        <w:rPr>
+          <w:rFonts w:ascii="Helvetica Neue" w:hAnsi="Helvetica Neue"/>
+          <w:color w:val="1C3C5C"/>
+        </w:rPr>
+        <w:br/>
+      </w:r>
+      <w:r>
+        <w:rPr>
+          <w:rFonts w:ascii="Helvetica Neue" w:hAnsi="Helvetica Neue"/>
+          <w:color w:val="1C3C5C"/>
+          <w:shd w:val="clear" w:color="auto" w:fill="FFFFFF"/>
+        </w:rPr>
+        <w:t>- at least THREE </w:t>
+      </w:r>
+      <w:r>
+        <w:rPr>
+          <w:rStyle w:val="Strong"/>
+          <w:rFonts w:ascii="Helvetica Neue" w:hAnsi="Helvetica Neue"/>
+          <w:color w:val="1C3C5C"/>
+          <w:shd w:val="clear" w:color="auto" w:fill="FFFFFF"/>
+        </w:rPr>
+        <w:t>features</w:t>
+      </w:r>
+      <w:r>
+        <w:rPr>
+          <w:rFonts w:ascii="Helvetica Neue" w:hAnsi="Helvetica Neue"/>
+          <w:color w:val="1C3C5C"/>
+        </w:rPr>
+        <w:br/>
+      </w:r>
+      <w:r>
+        <w:rPr>
+          <w:rFonts w:ascii="Helvetica Neue" w:hAnsi="Helvetica Neue"/>
+          <w:color w:val="1C3C5C"/>
+          <w:shd w:val="clear" w:color="auto" w:fill="FFFFFF"/>
+        </w:rPr>
+        <w:t>- </w:t>
+      </w:r>
+      <w:r>
+        <w:rPr>
+          <w:rStyle w:val="Strong"/>
+          <w:rFonts w:ascii="Helvetica Neue" w:hAnsi="Helvetica Neue"/>
+          <w:color w:val="1C3C5C"/>
+          <w:shd w:val="clear" w:color="auto" w:fill="FFFFFF"/>
+        </w:rPr>
+        <w:t>describe</w:t>
+      </w:r>
+      <w:r>
+        <w:rPr>
+          <w:rFonts w:ascii="Helvetica Neue" w:hAnsi="Helvetica Neue"/>
+          <w:color w:val="1C3C5C"/>
+          <w:shd w:val="clear" w:color="auto" w:fill="FFFFFF"/>
+        </w:rPr>
+        <w:t> each feature</w:t>
+      </w:r>
+      <w:r>
+        <w:rPr>
+          <w:rFonts w:ascii="Helvetica Neue" w:hAnsi="Helvetica Neue"/>
+          <w:color w:val="1C3C5C"/>
+        </w:rPr>
+        <w:br/>
+      </w:r>
+      <w:r>
+        <w:rPr>
+          <w:rFonts w:ascii="Helvetica Neue" w:hAnsi="Helvetica Neue"/>
+          <w:color w:val="1C3C5C"/>
+        </w:rPr>
+        <w:br/>
+      </w:r>
+      <w:r>
+        <w:rPr>
+          <w:rStyle w:val="Strong"/>
+          <w:rFonts w:ascii="Helvetica Neue" w:hAnsi="Helvetica Neue"/>
+          <w:color w:val="1C3C5C"/>
+          <w:shd w:val="clear" w:color="auto" w:fill="FFFFFF"/>
+        </w:rPr>
+        <w:t>Note:</w:t>
+      </w:r>
+      <w:r>
+        <w:rPr>
+          <w:rFonts w:ascii="Helvetica Neue" w:hAnsi="Helvetica Neue"/>
+          <w:color w:val="1C3C5C"/>
+          <w:shd w:val="clear" w:color="auto" w:fill="FFFFFF"/>
+        </w:rPr>
+        <w:t> </w:t>
+      </w:r>
+      <w:r>
+        <w:rPr>
+          <w:rStyle w:val="Strong"/>
+          <w:rFonts w:ascii="Helvetica Neue" w:hAnsi="Helvetica Neue"/>
+          <w:color w:val="1C3C5C"/>
+          <w:shd w:val="clear" w:color="auto" w:fill="FFFFFF"/>
+        </w:rPr>
+        <w:t>Ensure</w:t>
+      </w:r>
+      <w:r>
+        <w:rPr>
+          <w:rFonts w:ascii="Helvetica Neue" w:hAnsi="Helvetica Neue"/>
+          <w:color w:val="1C3C5C"/>
+          <w:shd w:val="clear" w:color="auto" w:fill="FFFFFF"/>
+        </w:rPr>
+        <w:t> that your features above allow you to demonstrate your understanding of the following language elements and concepts:</w:t>
+      </w:r>
+      <w:r>
+        <w:rPr>
+          <w:rFonts w:ascii="Helvetica Neue" w:hAnsi="Helvetica Neue"/>
+          <w:color w:val="1C3C5C"/>
+        </w:rPr>
+        <w:br/>
+      </w:r>
+      <w:r>
+        <w:rPr>
+          <w:rFonts w:ascii="Helvetica Neue" w:hAnsi="Helvetica Neue"/>
+          <w:color w:val="1C3C5C"/>
+          <w:shd w:val="clear" w:color="auto" w:fill="FFFFFF"/>
+        </w:rPr>
+        <w:t>- use of variables and the concept of variable scope</w:t>
+      </w:r>
+      <w:r>
+        <w:rPr>
+          <w:rFonts w:ascii="Helvetica Neue" w:hAnsi="Helvetica Neue"/>
+          <w:color w:val="1C3C5C"/>
+        </w:rPr>
+        <w:br/>
+      </w:r>
+      <w:r>
+        <w:rPr>
+          <w:rFonts w:ascii="Helvetica Neue" w:hAnsi="Helvetica Neue"/>
+          <w:color w:val="1C3C5C"/>
+          <w:shd w:val="clear" w:color="auto" w:fill="FFFFFF"/>
+        </w:rPr>
+        <w:t>- loops and conditional control structures</w:t>
+      </w:r>
+      <w:r>
+        <w:rPr>
+          <w:rFonts w:ascii="Helvetica Neue" w:hAnsi="Helvetica Neue"/>
+          <w:color w:val="1C3C5C"/>
+        </w:rPr>
+        <w:br/>
+      </w:r>
+      <w:r>
+        <w:rPr>
+          <w:rFonts w:ascii="Helvetica Neue" w:hAnsi="Helvetica Neue"/>
+          <w:color w:val="1C3C5C"/>
+          <w:shd w:val="clear" w:color="auto" w:fill="FFFFFF"/>
+        </w:rPr>
+        <w:t>- error handling</w:t>
+      </w:r>
+      <w:r>
+        <w:rPr>
+          <w:rFonts w:ascii="Helvetica Neue" w:hAnsi="Helvetica Neue"/>
+          <w:color w:val="1C3C5C"/>
+        </w:rPr>
+        <w:br/>
+      </w:r>
+      <w:r>
+        <w:rPr>
+          <w:rFonts w:ascii="Helvetica Neue" w:hAnsi="Helvetica Neue"/>
+          <w:color w:val="1C3C5C"/>
+        </w:rPr>
+        <w:br/>
+      </w:r>
+      <w:r>
+        <w:rPr>
+          <w:rStyle w:val="Strong"/>
+          <w:rFonts w:ascii="Helvetica Neue" w:hAnsi="Helvetica Neue"/>
+          <w:color w:val="1C3C5C"/>
+          <w:shd w:val="clear" w:color="auto" w:fill="FFFFFF"/>
+        </w:rPr>
+        <w:t>Consult with your educator</w:t>
+      </w:r>
+      <w:r>
+        <w:rPr>
+          <w:rFonts w:ascii="Helvetica Neue" w:hAnsi="Helvetica Neue"/>
+          <w:color w:val="1C3C5C"/>
+          <w:shd w:val="clear" w:color="auto" w:fill="FFFFFF"/>
+        </w:rPr>
+        <w:t> to check your features are sufficient .</w:t>
+      </w:r>
+    </w:p>
+    <w:p>
+      <w:pPr>
+        <w:shd w:val="clear" w:color="auto" w:fill="FFFFFF"/>
+        <w:rPr>
+          <w:rFonts w:ascii="Segoe UI" w:hAnsi="Segoe UI" w:cs="Segoe UI"/>
+          <w:color w:val="24292E"/>
+        </w:rPr>
+      </w:pPr>
     </w:p>
     <w:p>
       <w:pPr>
         <w:shd w:val="clear" w:color="auto" w:fill="FFFFFF"/>
         <w:spacing w:before="360" w:after="240"/>
-        <w:outlineLvl w:val="2"/>
+        <w:outlineLvl w:val="1"/>
         <w:rPr>
           <w:rFonts w:ascii="Segoe UI" w:hAnsi="Segoe UI" w:cs="Segoe UI"/>
           <w:b/>
           <w:bCs/>
           <w:color w:val="24292E"/>
-          <w:sz w:val="30"/>
-          <w:szCs w:val="30"/>
+          <w:sz w:val="36"/>
+          <w:szCs w:val="36"/>
         </w:rPr>
       </w:pPr>
       <w:r>
@@ -866,61 +1305,12 @@
           <w:b/>
           <w:bCs/>
           <w:color w:val="24292E"/>
-          <w:sz w:val="30"/>
-          <w:szCs w:val="30"/>
-        </w:rPr>
-        <w:t xml:space="preserve">Target audience </w:t>
-      </w:r>
-    </w:p>
-    <w:p>
-      <w:pPr>
-        <w:shd w:val="clear" w:color="auto" w:fill="FFFFFF"/>
-        <w:rPr>
-          <w:rFonts w:ascii="Segoe UI" w:hAnsi="Segoe UI" w:cs="Segoe UI"/>
-          <w:color w:val="24292E"/>
-        </w:rPr>
-      </w:pPr>
-      <w:r>
-        <w:rPr>
-          <w:rFonts w:ascii="Segoe UI" w:hAnsi="Segoe UI" w:cs="Segoe UI"/>
-          <w:color w:val="24292E"/>
-        </w:rPr>
-        <w:t>This is a fun tongue-in-cheek app</w:t>
-      </w:r>
-      <w:r>
-        <w:rPr>
-          <w:rFonts w:ascii="Segoe UI" w:hAnsi="Segoe UI" w:cs="Segoe UI"/>
-          <w:color w:val="24292E"/>
-        </w:rPr>
-        <w:t xml:space="preserve"> to entertain users and allow them to test their knowledge about popular culture figures. </w:t>
-      </w:r>
-      <w:r>
-        <w:rPr>
-          <w:rFonts w:ascii="Segoe UI" w:hAnsi="Segoe UI" w:cs="Segoe UI"/>
-          <w:color w:val="24292E"/>
-        </w:rPr>
-        <w:t xml:space="preserve">It is designed to be played by users with minimal to no knowledge of the command line, as they only have to answer simple prompts. </w:t>
-      </w:r>
-      <w:r>
-        <w:rPr>
-          <w:rFonts w:ascii="Segoe UI" w:hAnsi="Segoe UI" w:cs="Segoe UI"/>
-          <w:color w:val="24292E"/>
-        </w:rPr>
-        <w:t xml:space="preserve">Users who have never heard of Trump of Kanye can still play, </w:t>
-      </w:r>
-      <w:r>
-        <w:rPr>
-          <w:rFonts w:ascii="Segoe UI" w:hAnsi="Segoe UI" w:cs="Segoe UI"/>
-          <w:color w:val="24292E"/>
-        </w:rPr>
-        <w:t>as there are only two options to pick from so they still have a chance of being right.</w:t>
-      </w:r>
-    </w:p>
-    <w:p>
-      <w:pPr>
-        <w:shd w:val="clear" w:color="auto" w:fill="FFFFFF"/>
-        <w:spacing w:before="360" w:after="240"/>
-        <w:outlineLvl w:val="1"/>
+          <w:sz w:val="36"/>
+          <w:szCs w:val="36"/>
+        </w:rPr>
+        <w:t>Trump v Kanye</w:t>
+      </w:r>
+      <w:r>
         <w:rPr>
           <w:rFonts w:ascii="Segoe UI" w:hAnsi="Segoe UI" w:cs="Segoe UI"/>
           <w:b/>
@@ -929,84 +1319,7 @@
           <w:sz w:val="36"/>
           <w:szCs w:val="36"/>
         </w:rPr>
-      </w:pPr>
-      <w:proofErr w:type="spellStart"/>
-      <w:r>
-        <w:rPr>
-          <w:rFonts w:ascii="Segoe UI" w:hAnsi="Segoe UI" w:cs="Segoe UI"/>
-          <w:b/>
-          <w:bCs/>
-          <w:color w:val="24292E"/>
-          <w:sz w:val="36"/>
-          <w:szCs w:val="36"/>
-        </w:rPr>
-        <w:t>ToDoList</w:t>
-      </w:r>
-      <w:proofErr w:type="spellEnd"/>
-      <w:r>
-        <w:rPr>
-          <w:rFonts w:ascii="Segoe UI" w:hAnsi="Segoe UI" w:cs="Segoe UI"/>
-          <w:b/>
-          <w:bCs/>
-          <w:color w:val="24292E"/>
-          <w:sz w:val="36"/>
-          <w:szCs w:val="36"/>
-        </w:rPr>
-        <w:t xml:space="preserve"> CLI Features</w:t>
-      </w:r>
-    </w:p>
-    <w:p>
-      <w:pPr>
-        <w:shd w:val="clear" w:color="auto" w:fill="FFFFFF"/>
-        <w:spacing w:before="360" w:after="240"/>
-        <w:outlineLvl w:val="1"/>
-        <w:rPr>
-          <w:rFonts w:ascii="Segoe UI" w:hAnsi="Segoe UI" w:cs="Segoe UI"/>
-          <w:color w:val="24292E"/>
-        </w:rPr>
-      </w:pPr>
-      <w:r>
-        <w:rPr>
-          <w:rFonts w:ascii="Segoe UI" w:hAnsi="Segoe UI" w:cs="Segoe UI"/>
-          <w:color w:val="24292E"/>
-        </w:rPr>
-        <w:t>Variables</w:t>
-      </w:r>
-    </w:p>
-    <w:p>
-      <w:pPr>
-        <w:shd w:val="clear" w:color="auto" w:fill="FFFFFF"/>
-        <w:spacing w:before="360" w:after="240"/>
-        <w:outlineLvl w:val="1"/>
-        <w:rPr>
-          <w:rFonts w:ascii="Segoe UI" w:hAnsi="Segoe UI" w:cs="Segoe UI"/>
-          <w:color w:val="24292E"/>
-        </w:rPr>
-      </w:pPr>
-      <w:r>
-        <w:rPr>
-          <w:rFonts w:ascii="Segoe UI" w:hAnsi="Segoe UI" w:cs="Segoe UI"/>
-          <w:color w:val="24292E"/>
-        </w:rPr>
-        <w:t xml:space="preserve">Loops </w:t>
-      </w:r>
-    </w:p>
-    <w:p>
-      <w:pPr>
-        <w:shd w:val="clear" w:color="auto" w:fill="FFFFFF"/>
-        <w:spacing w:before="360" w:after="240"/>
-        <w:outlineLvl w:val="1"/>
-        <w:rPr>
-          <w:rFonts w:ascii="Segoe UI" w:hAnsi="Segoe UI" w:cs="Segoe UI"/>
-          <w:color w:val="24292E"/>
-        </w:rPr>
-      </w:pPr>
-      <w:r>
-        <w:rPr>
-          <w:rFonts w:ascii="Segoe UI" w:hAnsi="Segoe UI" w:cs="Segoe UI"/>
-          <w:color w:val="24292E"/>
-        </w:rPr>
-        <w:t>Input and Output</w:t>
+        <w:t xml:space="preserve"> Features</w:t>
       </w:r>
     </w:p>
     <w:p>
@@ -1018,21 +1331,37 @@
           <w:color w:val="24292E"/>
         </w:rPr>
       </w:pPr>
-      <w:proofErr w:type="spellStart"/>
-      <w:r>
-        <w:rPr>
-          <w:rFonts w:ascii="Segoe UI" w:hAnsi="Segoe UI" w:cs="Segoe UI"/>
-          <w:color w:val="24292E"/>
-        </w:rPr>
-        <w:t>ToDoList</w:t>
-      </w:r>
-      <w:proofErr w:type="spellEnd"/>
-      <w:r>
-        <w:rPr>
-          <w:rFonts w:ascii="Segoe UI" w:hAnsi="Segoe UI" w:cs="Segoe UI"/>
-          <w:color w:val="24292E"/>
-        </w:rPr>
-        <w:t xml:space="preserve"> CLI has all the featured necessary for a premier notes application.</w:t>
+      <w:r>
+        <w:rPr>
+          <w:rFonts w:ascii="Segoe UI" w:hAnsi="Segoe UI" w:cs="Segoe UI"/>
+          <w:color w:val="24292E"/>
+        </w:rPr>
+        <w:t>Features of the app include **</w:t>
+      </w:r>
+    </w:p>
+    <w:p>
+      <w:pPr>
+        <w:shd w:val="clear" w:color="auto" w:fill="FFFFFF"/>
+        <w:spacing w:after="240"/>
+        <w:rPr>
+          <w:rFonts w:ascii="Segoe UI" w:hAnsi="Segoe UI" w:cs="Segoe UI"/>
+          <w:color w:val="24292E"/>
+        </w:rPr>
+      </w:pPr>
+      <w:r>
+        <w:rPr>
+          <w:rFonts w:ascii="Segoe UI" w:hAnsi="Segoe UI" w:cs="Segoe UI"/>
+          <w:color w:val="24292E"/>
+        </w:rPr>
+        <w:lastRenderedPageBreak/>
+        <w:t>The first step of the app</w:t>
+      </w:r>
+      <w:r>
+        <w:rPr>
+          <w:rFonts w:ascii="Segoe UI" w:hAnsi="Segoe UI" w:cs="Segoe UI"/>
+          <w:color w:val="24292E"/>
+        </w:rPr>
+        <w:t xml:space="preserve"> asks the user to enter their name, in order to engage them from the beginning and to personalise the user experience. </w:t>
       </w:r>
     </w:p>
     <w:p>
@@ -1217,7 +1546,6 @@
           <w:rFonts w:ascii="Segoe UI" w:hAnsi="Segoe UI" w:cs="Segoe UI"/>
           <w:color w:val="24292E"/>
         </w:rPr>
-        <w:lastRenderedPageBreak/>
         <w:t xml:space="preserve">When the user first launches the </w:t>
       </w:r>
       <w:proofErr w:type="gramStart"/>
@@ -1326,6 +1654,7 @@
           <w:noProof/>
           <w:color w:val="0000FF"/>
         </w:rPr>
+        <w:lastRenderedPageBreak/>
         <w:drawing>
           <wp:inline distT="0" distB="0" distL="0" distR="0" wp14:anchorId="0A580EE6" wp14:editId="40C643E3">
             <wp:extent cx="5731510" cy="4393565"/>
@@ -1446,15 +1775,7 @@
           <w:rFonts w:ascii="Segoe UI" w:hAnsi="Segoe UI" w:cs="Segoe UI"/>
           <w:color w:val="24292E"/>
         </w:rPr>
-        <w:t xml:space="preserve">The below two images are from my initial Trello plan. I've set myself acceptable timeframes to complete each task, allowing for extra days before the project is due for any complications or extra features I may want to add. This initial plan changed a </w:t>
-      </w:r>
-      <w:r>
-        <w:rPr>
-          <w:rFonts w:ascii="Segoe UI" w:hAnsi="Segoe UI" w:cs="Segoe UI"/>
-          <w:color w:val="24292E"/>
-        </w:rPr>
-        <w:lastRenderedPageBreak/>
-        <w:t>few times as I edited my board to better fit the exact scope of the project. An MVP was the main goal of the process, while also keeping in mind design elements that I wanted to add to make the project more appealing. Further screenshots of my Trello board as it was updated day to day are located </w:t>
+        <w:t>The below two images are from my initial Trello plan. I've set myself acceptable timeframes to complete each task, allowing for extra days before the project is due for any complications or extra features I may want to add. This initial plan changed a few times as I edited my board to better fit the exact scope of the project. An MVP was the main goal of the process, while also keeping in mind design elements that I wanted to add to make the project more appealing. Further screenshots of my Trello board as it was updated day to day are located </w:t>
       </w:r>
       <w:hyperlink r:id="rId19" w:history="1">
         <w:r>
@@ -1481,6 +1802,7 @@
           <w:noProof/>
           <w:color w:val="0000FF"/>
         </w:rPr>
+        <w:lastRenderedPageBreak/>
         <w:drawing>
           <wp:inline distT="0" distB="0" distL="0" distR="0" wp14:anchorId="6F404E84" wp14:editId="306609C8">
             <wp:extent cx="5731510" cy="2428875"/>
@@ -1624,7 +1946,6 @@
           <w:sz w:val="36"/>
           <w:szCs w:val="36"/>
         </w:rPr>
-        <w:lastRenderedPageBreak/>
         <w:t>System requirements</w:t>
       </w:r>
     </w:p>
@@ -1668,6 +1989,7 @@
           <w:sz w:val="36"/>
           <w:szCs w:val="36"/>
         </w:rPr>
+        <w:lastRenderedPageBreak/>
         <w:t>Installation of the application</w:t>
       </w:r>
     </w:p>

</xml_diff>